<commit_message>
Forsøg på brug af zoom
Jeg har fået lavet en masse knapper og så har jeg forsøgt at lave zoom, og det virker fint bortset fra at man bliver nødt til at have background i draw og så kan man ikke blive ved med at se events efter man har trykket på knapperne
</commit_message>
<xml_diff>
--- a/Eksamnesprojekt prog C/Programmering C - rapport.docx
+++ b/Eksamnesprojekt prog C/Programmering C - rapport.docx
@@ -65,20 +65,19 @@
     </w:p>
     <w:sdt>
       <w:sdtPr>
+        <w:rPr>
+          <w:rFonts w:ascii="Times New Roman" w:eastAsiaTheme="minorEastAsia" w:hAnsi="Times New Roman" w:cs="Times New Roman"/>
+          <w:color w:val="auto"/>
+          <w:sz w:val="24"/>
+          <w:szCs w:val="24"/>
+        </w:rPr>
         <w:id w:val="-1637642100"/>
         <w:docPartObj>
           <w:docPartGallery w:val="Table of Contents"/>
           <w:docPartUnique/>
         </w:docPartObj>
       </w:sdtPr>
-      <w:sdtEndPr>
-        <w:rPr>
-          <w:rFonts w:ascii="Times New Roman" w:eastAsiaTheme="minorEastAsia" w:hAnsi="Times New Roman" w:cs="Times New Roman"/>
-          <w:color w:val="auto"/>
-          <w:sz w:val="24"/>
-          <w:szCs w:val="24"/>
-        </w:rPr>
-      </w:sdtEndPr>
+      <w:sdtEndPr/>
       <w:sdtContent>
         <w:p>
           <w:pPr>
@@ -110,7 +109,7 @@
           <w:r>
             <w:fldChar w:fldCharType="separate"/>
           </w:r>
-          <w:hyperlink w:anchor="_Toc38957740" w:history="1">
+          <w:hyperlink w:anchor="_Toc39412963" w:history="1">
             <w:r>
               <w:rPr>
                 <w:rStyle w:val="Hyperlink"/>
@@ -137,7 +136,7 @@
                 <w:noProof/>
                 <w:webHidden/>
               </w:rPr>
-              <w:instrText xml:space="preserve"> PAGEREF _Toc38957740 \h </w:instrText>
+              <w:instrText xml:space="preserve"> PAGEREF _Toc39412963 \h </w:instrText>
             </w:r>
             <w:r>
               <w:rPr>
@@ -181,7 +180,7 @@
               <w:szCs w:val="22"/>
             </w:rPr>
           </w:pPr>
-          <w:hyperlink w:anchor="_Toc38957741" w:history="1">
+          <w:hyperlink w:anchor="_Toc39412964" w:history="1">
             <w:r>
               <w:rPr>
                 <w:rStyle w:val="Hyperlink"/>
@@ -208,7 +207,7 @@
                 <w:noProof/>
                 <w:webHidden/>
               </w:rPr>
-              <w:instrText xml:space="preserve"> PAGEREF _Toc38957741 \h </w:instrText>
+              <w:instrText xml:space="preserve"> PAGEREF _Toc39412964 \h </w:instrText>
             </w:r>
             <w:r>
               <w:rPr>
@@ -252,13 +251,13 @@
               <w:szCs w:val="22"/>
             </w:rPr>
           </w:pPr>
-          <w:hyperlink w:anchor="_Toc38957742" w:history="1">
+          <w:hyperlink w:anchor="_Toc39412965" w:history="1">
             <w:r>
               <w:rPr>
                 <w:rStyle w:val="Hyperlink"/>
                 <w:noProof/>
               </w:rPr>
-              <w:t>Funktionsbeskrivelse</w:t>
+              <w:t>Programmet</w:t>
             </w:r>
             <w:r>
               <w:rPr>
@@ -279,7 +278,7 @@
                 <w:noProof/>
                 <w:webHidden/>
               </w:rPr>
-              <w:instrText xml:space="preserve"> PAGEREF _Toc38957742 \h </w:instrText>
+              <w:instrText xml:space="preserve"> PAGEREF _Toc39412965 \h </w:instrText>
             </w:r>
             <w:r>
               <w:rPr>
@@ -299,7 +298,619 @@
                 <w:noProof/>
                 <w:webHidden/>
               </w:rPr>
-              <w:t>3</w:t>
+              <w:t>4</w:t>
+            </w:r>
+            <w:r>
+              <w:rPr>
+                <w:noProof/>
+                <w:webHidden/>
+              </w:rPr>
+              <w:fldChar w:fldCharType="end"/>
+            </w:r>
+          </w:hyperlink>
+        </w:p>
+        <w:p>
+          <w:pPr>
+            <w:pStyle w:val="Indholdsfortegnelse2"/>
+            <w:tabs>
+              <w:tab w:val="right" w:leader="dot" w:pos="9628"/>
+            </w:tabs>
+            <w:rPr>
+              <w:noProof/>
+            </w:rPr>
+          </w:pPr>
+          <w:hyperlink w:anchor="_Toc39412966" w:history="1">
+            <w:r>
+              <w:rPr>
+                <w:rStyle w:val="Hyperlink"/>
+                <w:noProof/>
+              </w:rPr>
+              <w:t>GUI</w:t>
+            </w:r>
+            <w:r>
+              <w:rPr>
+                <w:noProof/>
+                <w:webHidden/>
+              </w:rPr>
+              <w:tab/>
+            </w:r>
+            <w:r>
+              <w:rPr>
+                <w:noProof/>
+                <w:webHidden/>
+              </w:rPr>
+              <w:fldChar w:fldCharType="begin"/>
+            </w:r>
+            <w:r>
+              <w:rPr>
+                <w:noProof/>
+                <w:webHidden/>
+              </w:rPr>
+              <w:instrText xml:space="preserve"> PAGEREF _Toc39412966 \h </w:instrText>
+            </w:r>
+            <w:r>
+              <w:rPr>
+                <w:noProof/>
+                <w:webHidden/>
+              </w:rPr>
+            </w:r>
+            <w:r>
+              <w:rPr>
+                <w:noProof/>
+                <w:webHidden/>
+              </w:rPr>
+              <w:fldChar w:fldCharType="separate"/>
+            </w:r>
+            <w:r>
+              <w:rPr>
+                <w:noProof/>
+                <w:webHidden/>
+              </w:rPr>
+              <w:t>4</w:t>
+            </w:r>
+            <w:r>
+              <w:rPr>
+                <w:noProof/>
+                <w:webHidden/>
+              </w:rPr>
+              <w:fldChar w:fldCharType="end"/>
+            </w:r>
+          </w:hyperlink>
+        </w:p>
+        <w:p>
+          <w:pPr>
+            <w:pStyle w:val="Indholdsfortegnelse3"/>
+            <w:tabs>
+              <w:tab w:val="right" w:leader="dot" w:pos="9628"/>
+            </w:tabs>
+            <w:rPr>
+              <w:noProof/>
+            </w:rPr>
+          </w:pPr>
+          <w:hyperlink w:anchor="_Toc39412967" w:history="1">
+            <w:r>
+              <w:rPr>
+                <w:rStyle w:val="Hyperlink"/>
+                <w:noProof/>
+              </w:rPr>
+              <w:t>Tidslinjen</w:t>
+            </w:r>
+            <w:r>
+              <w:rPr>
+                <w:noProof/>
+                <w:webHidden/>
+              </w:rPr>
+              <w:tab/>
+            </w:r>
+            <w:r>
+              <w:rPr>
+                <w:noProof/>
+                <w:webHidden/>
+              </w:rPr>
+              <w:fldChar w:fldCharType="begin"/>
+            </w:r>
+            <w:r>
+              <w:rPr>
+                <w:noProof/>
+                <w:webHidden/>
+              </w:rPr>
+              <w:instrText xml:space="preserve"> PAGEREF _Toc39412967 \h </w:instrText>
+            </w:r>
+            <w:r>
+              <w:rPr>
+                <w:noProof/>
+                <w:webHidden/>
+              </w:rPr>
+            </w:r>
+            <w:r>
+              <w:rPr>
+                <w:noProof/>
+                <w:webHidden/>
+              </w:rPr>
+              <w:fldChar w:fldCharType="separate"/>
+            </w:r>
+            <w:r>
+              <w:rPr>
+                <w:noProof/>
+                <w:webHidden/>
+              </w:rPr>
+              <w:t>4</w:t>
+            </w:r>
+            <w:r>
+              <w:rPr>
+                <w:noProof/>
+                <w:webHidden/>
+              </w:rPr>
+              <w:fldChar w:fldCharType="end"/>
+            </w:r>
+          </w:hyperlink>
+        </w:p>
+        <w:p>
+          <w:pPr>
+            <w:pStyle w:val="Indholdsfortegnelse3"/>
+            <w:tabs>
+              <w:tab w:val="right" w:leader="dot" w:pos="9628"/>
+            </w:tabs>
+            <w:rPr>
+              <w:noProof/>
+            </w:rPr>
+          </w:pPr>
+          <w:hyperlink w:anchor="_Toc39412968" w:history="1">
+            <w:r>
+              <w:rPr>
+                <w:rStyle w:val="Hyperlink"/>
+                <w:noProof/>
+              </w:rPr>
+              <w:t>Knapper</w:t>
+            </w:r>
+            <w:r>
+              <w:rPr>
+                <w:noProof/>
+                <w:webHidden/>
+              </w:rPr>
+              <w:tab/>
+            </w:r>
+            <w:r>
+              <w:rPr>
+                <w:noProof/>
+                <w:webHidden/>
+              </w:rPr>
+              <w:fldChar w:fldCharType="begin"/>
+            </w:r>
+            <w:r>
+              <w:rPr>
+                <w:noProof/>
+                <w:webHidden/>
+              </w:rPr>
+              <w:instrText xml:space="preserve"> PAGEREF _Toc39412968 \h </w:instrText>
+            </w:r>
+            <w:r>
+              <w:rPr>
+                <w:noProof/>
+                <w:webHidden/>
+              </w:rPr>
+            </w:r>
+            <w:r>
+              <w:rPr>
+                <w:noProof/>
+                <w:webHidden/>
+              </w:rPr>
+              <w:fldChar w:fldCharType="separate"/>
+            </w:r>
+            <w:r>
+              <w:rPr>
+                <w:noProof/>
+                <w:webHidden/>
+              </w:rPr>
+              <w:t>4</w:t>
+            </w:r>
+            <w:r>
+              <w:rPr>
+                <w:noProof/>
+                <w:webHidden/>
+              </w:rPr>
+              <w:fldChar w:fldCharType="end"/>
+            </w:r>
+          </w:hyperlink>
+        </w:p>
+        <w:p>
+          <w:pPr>
+            <w:pStyle w:val="Indholdsfortegnelse3"/>
+            <w:tabs>
+              <w:tab w:val="right" w:leader="dot" w:pos="9628"/>
+            </w:tabs>
+            <w:rPr>
+              <w:noProof/>
+            </w:rPr>
+          </w:pPr>
+          <w:hyperlink w:anchor="_Toc39412969" w:history="1">
+            <w:r>
+              <w:rPr>
+                <w:rStyle w:val="Hyperlink"/>
+                <w:noProof/>
+              </w:rPr>
+              <w:t>Zoom</w:t>
+            </w:r>
+            <w:r>
+              <w:rPr>
+                <w:noProof/>
+                <w:webHidden/>
+              </w:rPr>
+              <w:tab/>
+            </w:r>
+            <w:r>
+              <w:rPr>
+                <w:noProof/>
+                <w:webHidden/>
+              </w:rPr>
+              <w:fldChar w:fldCharType="begin"/>
+            </w:r>
+            <w:r>
+              <w:rPr>
+                <w:noProof/>
+                <w:webHidden/>
+              </w:rPr>
+              <w:instrText xml:space="preserve"> PAGEREF _Toc39412969 \h </w:instrText>
+            </w:r>
+            <w:r>
+              <w:rPr>
+                <w:noProof/>
+                <w:webHidden/>
+              </w:rPr>
+            </w:r>
+            <w:r>
+              <w:rPr>
+                <w:noProof/>
+                <w:webHidden/>
+              </w:rPr>
+              <w:fldChar w:fldCharType="separate"/>
+            </w:r>
+            <w:r>
+              <w:rPr>
+                <w:noProof/>
+                <w:webHidden/>
+              </w:rPr>
+              <w:t>4</w:t>
+            </w:r>
+            <w:r>
+              <w:rPr>
+                <w:noProof/>
+                <w:webHidden/>
+              </w:rPr>
+              <w:fldChar w:fldCharType="end"/>
+            </w:r>
+          </w:hyperlink>
+        </w:p>
+        <w:p>
+          <w:pPr>
+            <w:pStyle w:val="Indholdsfortegnelse2"/>
+            <w:tabs>
+              <w:tab w:val="right" w:leader="dot" w:pos="9628"/>
+            </w:tabs>
+            <w:rPr>
+              <w:noProof/>
+            </w:rPr>
+          </w:pPr>
+          <w:hyperlink w:anchor="_Toc39412970" w:history="1">
+            <w:r>
+              <w:rPr>
+                <w:rStyle w:val="Hyperlink"/>
+                <w:noProof/>
+              </w:rPr>
+              <w:t>Events</w:t>
+            </w:r>
+            <w:r>
+              <w:rPr>
+                <w:noProof/>
+                <w:webHidden/>
+              </w:rPr>
+              <w:tab/>
+            </w:r>
+            <w:r>
+              <w:rPr>
+                <w:noProof/>
+                <w:webHidden/>
+              </w:rPr>
+              <w:fldChar w:fldCharType="begin"/>
+            </w:r>
+            <w:r>
+              <w:rPr>
+                <w:noProof/>
+                <w:webHidden/>
+              </w:rPr>
+              <w:instrText xml:space="preserve"> PAGEREF _Toc39412970 \h </w:instrText>
+            </w:r>
+            <w:r>
+              <w:rPr>
+                <w:noProof/>
+                <w:webHidden/>
+              </w:rPr>
+            </w:r>
+            <w:r>
+              <w:rPr>
+                <w:noProof/>
+                <w:webHidden/>
+              </w:rPr>
+              <w:fldChar w:fldCharType="separate"/>
+            </w:r>
+            <w:r>
+              <w:rPr>
+                <w:noProof/>
+                <w:webHidden/>
+              </w:rPr>
+              <w:t>4</w:t>
+            </w:r>
+            <w:r>
+              <w:rPr>
+                <w:noProof/>
+                <w:webHidden/>
+              </w:rPr>
+              <w:fldChar w:fldCharType="end"/>
+            </w:r>
+          </w:hyperlink>
+        </w:p>
+        <w:p>
+          <w:pPr>
+            <w:pStyle w:val="Indholdsfortegnelse3"/>
+            <w:tabs>
+              <w:tab w:val="right" w:leader="dot" w:pos="9628"/>
+            </w:tabs>
+            <w:rPr>
+              <w:noProof/>
+            </w:rPr>
+          </w:pPr>
+          <w:hyperlink w:anchor="_Toc39412971" w:history="1">
+            <w:r>
+              <w:rPr>
+                <w:rStyle w:val="Hyperlink"/>
+                <w:noProof/>
+              </w:rPr>
+              <w:t>Placering</w:t>
+            </w:r>
+            <w:r>
+              <w:rPr>
+                <w:noProof/>
+                <w:webHidden/>
+              </w:rPr>
+              <w:tab/>
+            </w:r>
+            <w:r>
+              <w:rPr>
+                <w:noProof/>
+                <w:webHidden/>
+              </w:rPr>
+              <w:fldChar w:fldCharType="begin"/>
+            </w:r>
+            <w:r>
+              <w:rPr>
+                <w:noProof/>
+                <w:webHidden/>
+              </w:rPr>
+              <w:instrText xml:space="preserve"> PAGEREF _Toc39412971 \h </w:instrText>
+            </w:r>
+            <w:r>
+              <w:rPr>
+                <w:noProof/>
+                <w:webHidden/>
+              </w:rPr>
+            </w:r>
+            <w:r>
+              <w:rPr>
+                <w:noProof/>
+                <w:webHidden/>
+              </w:rPr>
+              <w:fldChar w:fldCharType="separate"/>
+            </w:r>
+            <w:r>
+              <w:rPr>
+                <w:noProof/>
+                <w:webHidden/>
+              </w:rPr>
+              <w:t>4</w:t>
+            </w:r>
+            <w:r>
+              <w:rPr>
+                <w:noProof/>
+                <w:webHidden/>
+              </w:rPr>
+              <w:fldChar w:fldCharType="end"/>
+            </w:r>
+          </w:hyperlink>
+        </w:p>
+        <w:p>
+          <w:pPr>
+            <w:pStyle w:val="Indholdsfortegnelse3"/>
+            <w:tabs>
+              <w:tab w:val="right" w:leader="dot" w:pos="9628"/>
+            </w:tabs>
+            <w:rPr>
+              <w:noProof/>
+            </w:rPr>
+          </w:pPr>
+          <w:hyperlink w:anchor="_Toc39412972" w:history="1">
+            <w:r>
+              <w:rPr>
+                <w:rStyle w:val="Hyperlink"/>
+                <w:noProof/>
+              </w:rPr>
+              <w:t>Andre variabler</w:t>
+            </w:r>
+            <w:r>
+              <w:rPr>
+                <w:noProof/>
+                <w:webHidden/>
+              </w:rPr>
+              <w:tab/>
+            </w:r>
+            <w:r>
+              <w:rPr>
+                <w:noProof/>
+                <w:webHidden/>
+              </w:rPr>
+              <w:fldChar w:fldCharType="begin"/>
+            </w:r>
+            <w:r>
+              <w:rPr>
+                <w:noProof/>
+                <w:webHidden/>
+              </w:rPr>
+              <w:instrText xml:space="preserve"> PAGEREF _Toc39412972 \h </w:instrText>
+            </w:r>
+            <w:r>
+              <w:rPr>
+                <w:noProof/>
+                <w:webHidden/>
+              </w:rPr>
+            </w:r>
+            <w:r>
+              <w:rPr>
+                <w:noProof/>
+                <w:webHidden/>
+              </w:rPr>
+              <w:fldChar w:fldCharType="separate"/>
+            </w:r>
+            <w:r>
+              <w:rPr>
+                <w:noProof/>
+                <w:webHidden/>
+              </w:rPr>
+              <w:t>4</w:t>
+            </w:r>
+            <w:r>
+              <w:rPr>
+                <w:noProof/>
+                <w:webHidden/>
+              </w:rPr>
+              <w:fldChar w:fldCharType="end"/>
+            </w:r>
+          </w:hyperlink>
+        </w:p>
+        <w:p>
+          <w:pPr>
+            <w:pStyle w:val="Indholdsfortegnelse2"/>
+            <w:tabs>
+              <w:tab w:val="right" w:leader="dot" w:pos="9628"/>
+            </w:tabs>
+            <w:rPr>
+              <w:noProof/>
+            </w:rPr>
+          </w:pPr>
+          <w:hyperlink w:anchor="_Toc39412973" w:history="1">
+            <w:r>
+              <w:rPr>
+                <w:rStyle w:val="Hyperlink"/>
+                <w:noProof/>
+              </w:rPr>
+              <w:t>OOP</w:t>
+            </w:r>
+            <w:r>
+              <w:rPr>
+                <w:noProof/>
+                <w:webHidden/>
+              </w:rPr>
+              <w:tab/>
+            </w:r>
+            <w:r>
+              <w:rPr>
+                <w:noProof/>
+                <w:webHidden/>
+              </w:rPr>
+              <w:fldChar w:fldCharType="begin"/>
+            </w:r>
+            <w:r>
+              <w:rPr>
+                <w:noProof/>
+                <w:webHidden/>
+              </w:rPr>
+              <w:instrText xml:space="preserve"> PAGEREF _Toc39412973 \h </w:instrText>
+            </w:r>
+            <w:r>
+              <w:rPr>
+                <w:noProof/>
+                <w:webHidden/>
+              </w:rPr>
+            </w:r>
+            <w:r>
+              <w:rPr>
+                <w:noProof/>
+                <w:webHidden/>
+              </w:rPr>
+              <w:fldChar w:fldCharType="separate"/>
+            </w:r>
+            <w:r>
+              <w:rPr>
+                <w:noProof/>
+                <w:webHidden/>
+              </w:rPr>
+              <w:t>4</w:t>
+            </w:r>
+            <w:r>
+              <w:rPr>
+                <w:noProof/>
+                <w:webHidden/>
+              </w:rPr>
+              <w:fldChar w:fldCharType="end"/>
+            </w:r>
+          </w:hyperlink>
+        </w:p>
+        <w:p>
+          <w:pPr>
+            <w:pStyle w:val="Indholdsfortegnelse3"/>
+            <w:tabs>
+              <w:tab w:val="right" w:leader="dot" w:pos="9628"/>
+            </w:tabs>
+            <w:rPr>
+              <w:noProof/>
+            </w:rPr>
+          </w:pPr>
+          <w:hyperlink w:anchor="_Toc39412974" w:history="1">
+            <w:r>
+              <w:rPr>
+                <w:rStyle w:val="Hyperlink"/>
+                <w:noProof/>
+              </w:rPr>
+              <w:t>Events</w:t>
+            </w:r>
+            <w:r>
+              <w:rPr>
+                <w:noProof/>
+                <w:webHidden/>
+              </w:rPr>
+              <w:tab/>
+            </w:r>
+            <w:r>
+              <w:rPr>
+                <w:noProof/>
+                <w:webHidden/>
+              </w:rPr>
+              <w:fldChar w:fldCharType="begin"/>
+            </w:r>
+            <w:r>
+              <w:rPr>
+                <w:noProof/>
+                <w:webHidden/>
+              </w:rPr>
+              <w:instrText xml:space="preserve"> PAGEREF _Toc39412974 \h </w:instrText>
+            </w:r>
+            <w:r>
+              <w:rPr>
+                <w:noProof/>
+                <w:webHidden/>
+              </w:rPr>
+            </w:r>
+            <w:r>
+              <w:rPr>
+                <w:noProof/>
+                <w:webHidden/>
+              </w:rPr>
+              <w:fldChar w:fldCharType="separate"/>
+            </w:r>
+            <w:r>
+              <w:rPr>
+                <w:noProof/>
+                <w:webHidden/>
+              </w:rPr>
+              <w:t>4</w:t>
             </w:r>
             <w:r>
               <w:rPr>
@@ -323,13 +934,13 @@
               <w:szCs w:val="22"/>
             </w:rPr>
           </w:pPr>
-          <w:hyperlink w:anchor="_Toc38957743" w:history="1">
+          <w:hyperlink w:anchor="_Toc39412975" w:history="1">
             <w:r>
               <w:rPr>
                 <w:rStyle w:val="Hyperlink"/>
                 <w:noProof/>
               </w:rPr>
-              <w:t>Selve programmet</w:t>
+              <w:t>Test af progammet</w:t>
             </w:r>
             <w:r>
               <w:rPr>
@@ -350,7 +961,7 @@
                 <w:noProof/>
                 <w:webHidden/>
               </w:rPr>
-              <w:instrText xml:space="preserve"> PAGEREF _Toc38957743 \h </w:instrText>
+              <w:instrText xml:space="preserve"> PAGEREF _Toc39412975 \h </w:instrText>
             </w:r>
             <w:r>
               <w:rPr>
@@ -370,7 +981,7 @@
                 <w:noProof/>
                 <w:webHidden/>
               </w:rPr>
-              <w:t>3</w:t>
+              <w:t>4</w:t>
             </w:r>
             <w:r>
               <w:rPr>
@@ -394,13 +1005,13 @@
               <w:szCs w:val="22"/>
             </w:rPr>
           </w:pPr>
-          <w:hyperlink w:anchor="_Toc38957744" w:history="1">
+          <w:hyperlink w:anchor="_Toc39412976" w:history="1">
             <w:r>
               <w:rPr>
                 <w:rStyle w:val="Hyperlink"/>
                 <w:noProof/>
               </w:rPr>
-              <w:t>Test af programmet</w:t>
+              <w:t>Konklusion</w:t>
             </w:r>
             <w:r>
               <w:rPr>
@@ -421,7 +1032,7 @@
                 <w:noProof/>
                 <w:webHidden/>
               </w:rPr>
-              <w:instrText xml:space="preserve"> PAGEREF _Toc38957744 \h </w:instrText>
+              <w:instrText xml:space="preserve"> PAGEREF _Toc39412976 \h </w:instrText>
             </w:r>
             <w:r>
               <w:rPr>
@@ -441,78 +1052,7 @@
                 <w:noProof/>
                 <w:webHidden/>
               </w:rPr>
-              <w:t>3</w:t>
-            </w:r>
-            <w:r>
-              <w:rPr>
-                <w:noProof/>
-                <w:webHidden/>
-              </w:rPr>
-              <w:fldChar w:fldCharType="end"/>
-            </w:r>
-          </w:hyperlink>
-        </w:p>
-        <w:p>
-          <w:pPr>
-            <w:pStyle w:val="Indholdsfortegnelse1"/>
-            <w:tabs>
-              <w:tab w:val="right" w:leader="dot" w:pos="9628"/>
-            </w:tabs>
-            <w:rPr>
-              <w:rFonts w:asciiTheme="minorHAnsi" w:hAnsiTheme="minorHAnsi" w:cstheme="minorBidi"/>
-              <w:noProof/>
-              <w:sz w:val="22"/>
-              <w:szCs w:val="22"/>
-            </w:rPr>
-          </w:pPr>
-          <w:hyperlink w:anchor="_Toc38957745" w:history="1">
-            <w:r>
-              <w:rPr>
-                <w:rStyle w:val="Hyperlink"/>
-                <w:noProof/>
-              </w:rPr>
-              <w:t>Konklusion</w:t>
-            </w:r>
-            <w:r>
-              <w:rPr>
-                <w:noProof/>
-                <w:webHidden/>
-              </w:rPr>
-              <w:tab/>
-            </w:r>
-            <w:r>
-              <w:rPr>
-                <w:noProof/>
-                <w:webHidden/>
-              </w:rPr>
-              <w:fldChar w:fldCharType="begin"/>
-            </w:r>
-            <w:r>
-              <w:rPr>
-                <w:noProof/>
-                <w:webHidden/>
-              </w:rPr>
-              <w:instrText xml:space="preserve"> PAGEREF _Toc38957745 \h </w:instrText>
-            </w:r>
-            <w:r>
-              <w:rPr>
-                <w:noProof/>
-                <w:webHidden/>
-              </w:rPr>
-            </w:r>
-            <w:r>
-              <w:rPr>
-                <w:noProof/>
-                <w:webHidden/>
-              </w:rPr>
-              <w:fldChar w:fldCharType="separate"/>
-            </w:r>
-            <w:r>
-              <w:rPr>
-                <w:noProof/>
-                <w:webHidden/>
-              </w:rPr>
-              <w:t>3</w:t>
+              <w:t>4</w:t>
             </w:r>
             <w:r>
               <w:rPr>
@@ -531,25 +1071,237 @@
       </w:sdtContent>
     </w:sdt>
     <w:p>
-      <w:pPr>
-        <w:rPr>
-          <w:rFonts w:asciiTheme="majorHAnsi" w:eastAsiaTheme="majorEastAsia" w:hAnsiTheme="majorHAnsi" w:cstheme="majorBidi"/>
-          <w:color w:val="2F5496" w:themeColor="accent1" w:themeShade="BF"/>
-          <w:sz w:val="36"/>
-          <w:szCs w:val="36"/>
-        </w:rPr>
-      </w:pPr>
       <w:r>
         <w:br w:type="page"/>
       </w:r>
     </w:p>
     <w:p>
+      <w:r>
+        <w:lastRenderedPageBreak/>
+        <w:t>Disposition</w:t>
+      </w:r>
+    </w:p>
+    <w:p>
+      <w:r>
+        <w:t>Programmet:</w:t>
+      </w:r>
+    </w:p>
+    <w:p>
+      <w:pPr>
+        <w:pStyle w:val="Listeafsnit"/>
+        <w:numPr>
+          <w:ilvl w:val="0"/>
+          <w:numId w:val="4"/>
+        </w:numPr>
+      </w:pPr>
+      <w:r>
+        <w:t>GUI (graphical user interface)</w:t>
+      </w:r>
+    </w:p>
+    <w:p>
+      <w:pPr>
+        <w:pStyle w:val="Listeafsnit"/>
+        <w:numPr>
+          <w:ilvl w:val="1"/>
+          <w:numId w:val="4"/>
+        </w:numPr>
+      </w:pPr>
+      <w:proofErr w:type="spellStart"/>
+      <w:r>
+        <w:t>Tidslinjen</w:t>
+      </w:r>
+      <w:proofErr w:type="spellEnd"/>
+    </w:p>
+    <w:p>
+      <w:pPr>
+        <w:pStyle w:val="Listeafsnit"/>
+        <w:numPr>
+          <w:ilvl w:val="1"/>
+          <w:numId w:val="4"/>
+        </w:numPr>
+      </w:pPr>
+      <w:proofErr w:type="spellStart"/>
+      <w:r>
+        <w:t>Knapper</w:t>
+      </w:r>
+      <w:proofErr w:type="spellEnd"/>
+    </w:p>
+    <w:p>
+      <w:pPr>
+        <w:pStyle w:val="Listeafsnit"/>
+        <w:numPr>
+          <w:ilvl w:val="2"/>
+          <w:numId w:val="4"/>
+        </w:numPr>
+      </w:pPr>
+      <w:proofErr w:type="spellStart"/>
+      <w:r>
+        <w:t>Sortering</w:t>
+      </w:r>
+      <w:proofErr w:type="spellEnd"/>
+    </w:p>
+    <w:p>
+      <w:pPr>
+        <w:pStyle w:val="Listeafsnit"/>
+        <w:numPr>
+          <w:ilvl w:val="2"/>
+          <w:numId w:val="4"/>
+        </w:numPr>
+      </w:pPr>
+      <w:r>
+        <w:t>For loop</w:t>
+      </w:r>
+    </w:p>
+    <w:p>
+      <w:pPr>
+        <w:pStyle w:val="Listeafsnit"/>
+        <w:numPr>
+          <w:ilvl w:val="2"/>
+          <w:numId w:val="4"/>
+        </w:numPr>
+      </w:pPr>
+      <w:proofErr w:type="spellStart"/>
+      <w:r>
+        <w:t>Mussen</w:t>
+      </w:r>
+      <w:proofErr w:type="spellEnd"/>
+    </w:p>
+    <w:p>
+      <w:pPr>
+        <w:pStyle w:val="Listeafsnit"/>
+        <w:numPr>
+          <w:ilvl w:val="1"/>
+          <w:numId w:val="4"/>
+        </w:numPr>
+      </w:pPr>
+      <w:r>
+        <w:t>Zoom</w:t>
+      </w:r>
+    </w:p>
+    <w:p>
+      <w:pPr>
+        <w:pStyle w:val="Listeafsnit"/>
+        <w:numPr>
+          <w:ilvl w:val="2"/>
+          <w:numId w:val="4"/>
+        </w:numPr>
+      </w:pPr>
+      <w:r>
+        <w:t>Library</w:t>
+      </w:r>
+    </w:p>
+    <w:p>
+      <w:pPr>
+        <w:pStyle w:val="Listeafsnit"/>
+        <w:numPr>
+          <w:ilvl w:val="0"/>
+          <w:numId w:val="4"/>
+        </w:numPr>
+      </w:pPr>
+      <w:r>
+        <w:t>Events</w:t>
+      </w:r>
+    </w:p>
+    <w:p>
+      <w:pPr>
+        <w:pStyle w:val="Listeafsnit"/>
+        <w:numPr>
+          <w:ilvl w:val="1"/>
+          <w:numId w:val="4"/>
+        </w:numPr>
+      </w:pPr>
+      <w:proofErr w:type="spellStart"/>
+      <w:r>
+        <w:t>Placering</w:t>
+      </w:r>
+      <w:proofErr w:type="spellEnd"/>
+    </w:p>
+    <w:p>
+      <w:pPr>
+        <w:pStyle w:val="Listeafsnit"/>
+        <w:numPr>
+          <w:ilvl w:val="1"/>
+          <w:numId w:val="4"/>
+        </w:numPr>
+      </w:pPr>
+      <w:r>
+        <w:t>Andre variable</w:t>
+      </w:r>
+    </w:p>
+    <w:p>
+      <w:pPr>
+        <w:pStyle w:val="Listeafsnit"/>
+        <w:numPr>
+          <w:ilvl w:val="0"/>
+          <w:numId w:val="4"/>
+        </w:numPr>
+      </w:pPr>
+      <w:r>
+        <w:t>OOP (</w:t>
+      </w:r>
+      <w:proofErr w:type="spellStart"/>
+      <w:r>
+        <w:t>objektorienteret</w:t>
+      </w:r>
+      <w:proofErr w:type="spellEnd"/>
+      <w:r>
+        <w:t xml:space="preserve"> </w:t>
+      </w:r>
+      <w:proofErr w:type="spellStart"/>
+      <w:r>
+        <w:t>programmering</w:t>
+      </w:r>
+      <w:proofErr w:type="spellEnd"/>
+      <w:r>
+        <w:t>)</w:t>
+      </w:r>
+    </w:p>
+    <w:p>
+      <w:pPr>
+        <w:pStyle w:val="Listeafsnit"/>
+        <w:numPr>
+          <w:ilvl w:val="1"/>
+          <w:numId w:val="4"/>
+        </w:numPr>
+      </w:pPr>
+      <w:r>
+        <w:t>Events</w:t>
+      </w:r>
+    </w:p>
+    <w:p>
+      <w:pPr>
+        <w:pStyle w:val="Listeafsnit"/>
+        <w:numPr>
+          <w:ilvl w:val="2"/>
+          <w:numId w:val="4"/>
+        </w:numPr>
+      </w:pPr>
+      <w:proofErr w:type="spellStart"/>
+      <w:r>
+        <w:t>Arraylist</w:t>
+      </w:r>
+      <w:proofErr w:type="spellEnd"/>
+    </w:p>
+    <w:p>
+      <w:pPr>
+        <w:pStyle w:val="Listeafsnit"/>
+        <w:numPr>
+          <w:ilvl w:val="2"/>
+          <w:numId w:val="4"/>
+        </w:numPr>
+      </w:pPr>
+      <w:proofErr w:type="spellStart"/>
+      <w:r>
+        <w:t>sortering</w:t>
+      </w:r>
+      <w:proofErr w:type="spellEnd"/>
+    </w:p>
+    <w:p>
       <w:pPr>
         <w:pStyle w:val="Overskrift1"/>
       </w:pPr>
-      <w:bookmarkStart w:id="0" w:name="_Toc38957740"/>
-      <w:r>
-        <w:lastRenderedPageBreak/>
+      <w:bookmarkStart w:id="0" w:name="_Toc39412963"/>
+      <w:r>
         <w:t>Abstract</w:t>
       </w:r>
       <w:bookmarkEnd w:id="0"/>
@@ -559,7 +1311,7 @@
       <w:pPr>
         <w:pStyle w:val="Overskrift1"/>
       </w:pPr>
-      <w:bookmarkStart w:id="1" w:name="_Toc38957741"/>
+      <w:bookmarkStart w:id="1" w:name="_Toc39412964"/>
       <w:r>
         <w:t>Problemformulering</w:t>
       </w:r>
@@ -602,55 +1354,16 @@
         <w:rPr>
           <w:sz w:val="24"/>
           <w:szCs w:val="24"/>
+          <w:lang w:val="da-DK"/>
         </w:rPr>
       </w:pPr>
-      <w:proofErr w:type="spellStart"/>
       <w:r>
         <w:rPr>
           <w:sz w:val="24"/>
           <w:szCs w:val="24"/>
+          <w:lang w:val="da-DK"/>
         </w:rPr>
-        <w:t>Hvordan</w:t>
-      </w:r>
-      <w:proofErr w:type="spellEnd"/>
-      <w:r>
-        <w:rPr>
-          <w:sz w:val="24"/>
-          <w:szCs w:val="24"/>
-        </w:rPr>
-        <w:t xml:space="preserve"> </w:t>
-      </w:r>
-      <w:proofErr w:type="spellStart"/>
-      <w:r>
-        <w:rPr>
-          <w:sz w:val="24"/>
-          <w:szCs w:val="24"/>
-        </w:rPr>
-        <w:t>zoomes</w:t>
-      </w:r>
-      <w:proofErr w:type="spellEnd"/>
-      <w:r>
-        <w:rPr>
-          <w:sz w:val="24"/>
-          <w:szCs w:val="24"/>
-        </w:rPr>
-        <w:t xml:space="preserve"> der </w:t>
-      </w:r>
-      <w:proofErr w:type="spellStart"/>
-      <w:r>
-        <w:rPr>
-          <w:sz w:val="24"/>
-          <w:szCs w:val="24"/>
-        </w:rPr>
-        <w:t>bedst</w:t>
-      </w:r>
-      <w:proofErr w:type="spellEnd"/>
-      <w:r>
-        <w:rPr>
-          <w:sz w:val="24"/>
-          <w:szCs w:val="24"/>
-        </w:rPr>
-        <w:t xml:space="preserve"> ind og ud, så det ikke ødelægger overblikket?</w:t>
+        <w:t>Hvordan zoomes der bedst ind og ud, så det ikke ødelægger overblikket?</w:t>
       </w:r>
     </w:p>
     <w:p>
@@ -663,12 +1376,14 @@
         <w:rPr>
           <w:sz w:val="24"/>
           <w:szCs w:val="24"/>
+          <w:lang w:val="da-DK"/>
         </w:rPr>
       </w:pPr>
       <w:r>
         <w:rPr>
           <w:sz w:val="24"/>
           <w:szCs w:val="24"/>
+          <w:lang w:val="da-DK"/>
         </w:rPr>
         <w:t xml:space="preserve">Hvordan gøres sorteringsmekanismen så </w:t>
       </w:r>
@@ -677,6 +1392,7 @@
         <w:rPr>
           <w:sz w:val="24"/>
           <w:szCs w:val="24"/>
+          <w:lang w:val="da-DK"/>
         </w:rPr>
         <w:t>smooth</w:t>
       </w:r>
@@ -685,6 +1401,7 @@
         <w:rPr>
           <w:sz w:val="24"/>
           <w:szCs w:val="24"/>
+          <w:lang w:val="da-DK"/>
         </w:rPr>
         <w:t xml:space="preserve"> og god som muligt?</w:t>
       </w:r>
@@ -694,44 +1411,169 @@
       <w:pPr>
         <w:pStyle w:val="Overskrift1"/>
       </w:pPr>
-      <w:bookmarkStart w:id="2" w:name="_Toc38957742"/>
-      <w:r>
-        <w:t>Funktionsbeskrivelse</w:t>
+      <w:bookmarkStart w:id="2" w:name="_Toc39412965"/>
+      <w:r>
+        <w:lastRenderedPageBreak/>
+        <w:t>Programmet</w:t>
       </w:r>
       <w:bookmarkEnd w:id="2"/>
     </w:p>
+    <w:p>
+      <w:pPr>
+        <w:pStyle w:val="Overskrift2"/>
+      </w:pPr>
+      <w:bookmarkStart w:id="3" w:name="_Toc39412966"/>
+      <w:r>
+        <w:t>GUI</w:t>
+      </w:r>
+      <w:bookmarkEnd w:id="3"/>
+    </w:p>
+    <w:p>
+      <w:pPr>
+        <w:pStyle w:val="Overskrift3"/>
+      </w:pPr>
+      <w:bookmarkStart w:id="4" w:name="_Toc39412967"/>
+      <w:r>
+        <w:t>Tidslinjen</w:t>
+      </w:r>
+      <w:bookmarkEnd w:id="4"/>
+    </w:p>
+    <w:p>
+      <w:pPr>
+        <w:pStyle w:val="Overskrift3"/>
+      </w:pPr>
+      <w:bookmarkStart w:id="5" w:name="_Toc39412968"/>
+      <w:r>
+        <w:t>Knapper</w:t>
+      </w:r>
+      <w:bookmarkEnd w:id="5"/>
+    </w:p>
+    <w:p>
+      <w:pPr>
+        <w:pStyle w:val="Overskrift4"/>
+      </w:pPr>
+      <w:r>
+        <w:t>Sortering</w:t>
+      </w:r>
+    </w:p>
+    <w:p>
+      <w:pPr>
+        <w:pStyle w:val="Overskrift4"/>
+      </w:pPr>
+      <w:r>
+        <w:t>For loop</w:t>
+      </w:r>
+    </w:p>
+    <w:p>
+      <w:pPr>
+        <w:pStyle w:val="Overskrift4"/>
+      </w:pPr>
+      <w:r>
+        <w:t>Musen</w:t>
+      </w:r>
+    </w:p>
+    <w:p>
+      <w:pPr>
+        <w:pStyle w:val="Overskrift3"/>
+      </w:pPr>
+      <w:bookmarkStart w:id="6" w:name="_Toc39412969"/>
+      <w:r>
+        <w:t>Zoom</w:t>
+      </w:r>
+      <w:bookmarkEnd w:id="6"/>
+    </w:p>
+    <w:p>
+      <w:pPr>
+        <w:pStyle w:val="Overskrift2"/>
+      </w:pPr>
+      <w:bookmarkStart w:id="7" w:name="_Toc39412970"/>
+      <w:r>
+        <w:t>Events</w:t>
+      </w:r>
+      <w:bookmarkEnd w:id="7"/>
+    </w:p>
+    <w:p>
+      <w:pPr>
+        <w:pStyle w:val="Overskrift3"/>
+      </w:pPr>
+      <w:bookmarkStart w:id="8" w:name="_Toc39412971"/>
+      <w:r>
+        <w:t>Placering</w:t>
+      </w:r>
+      <w:bookmarkEnd w:id="8"/>
+    </w:p>
+    <w:p>
+      <w:pPr>
+        <w:pStyle w:val="Overskrift3"/>
+      </w:pPr>
+      <w:bookmarkStart w:id="9" w:name="_Toc39412972"/>
+      <w:r>
+        <w:t>Andre variabler</w:t>
+      </w:r>
+      <w:bookmarkEnd w:id="9"/>
+    </w:p>
+    <w:p>
+      <w:pPr>
+        <w:pStyle w:val="Overskrift2"/>
+      </w:pPr>
+      <w:bookmarkStart w:id="10" w:name="_Toc39412973"/>
+      <w:r>
+        <w:t>OOP</w:t>
+      </w:r>
+      <w:bookmarkEnd w:id="10"/>
+    </w:p>
+    <w:p>
+      <w:pPr>
+        <w:pStyle w:val="Overskrift3"/>
+      </w:pPr>
+      <w:bookmarkStart w:id="11" w:name="_Toc39412974"/>
+      <w:r>
+        <w:t>Events</w:t>
+      </w:r>
+      <w:bookmarkEnd w:id="11"/>
+    </w:p>
+    <w:p>
+      <w:pPr>
+        <w:pStyle w:val="Overskrift4"/>
+      </w:pPr>
+      <w:r>
+        <w:t>Arraylist</w:t>
+      </w:r>
+    </w:p>
+    <w:p>
+      <w:pPr>
+        <w:pStyle w:val="Overskrift4"/>
+      </w:pPr>
+      <w:r>
+        <w:t>Sortering</w:t>
+      </w:r>
+    </w:p>
+    <w:p>
+      <w:pPr>
+        <w:pStyle w:val="Overskrift1"/>
+      </w:pPr>
+      <w:bookmarkStart w:id="12" w:name="_Toc39412975"/>
+      <w:r>
+        <w:t>Test af prog</w:t>
+      </w:r>
+      <w:r>
+        <w:t>r</w:t>
+      </w:r>
+      <w:r>
+        <w:t>ammet</w:t>
+      </w:r>
+      <w:bookmarkEnd w:id="12"/>
+    </w:p>
     <w:p/>
     <w:p>
       <w:pPr>
         <w:pStyle w:val="Overskrift1"/>
       </w:pPr>
-      <w:bookmarkStart w:id="3" w:name="_Toc38957743"/>
-      <w:r>
-        <w:t>Selve programmet</w:t>
-      </w:r>
-      <w:bookmarkEnd w:id="3"/>
-    </w:p>
-    <w:p/>
-    <w:p>
-      <w:pPr>
-        <w:pStyle w:val="Overskrift1"/>
-      </w:pPr>
-      <w:bookmarkStart w:id="4" w:name="_Toc38957744"/>
-      <w:r>
-        <w:t>Test af programmet</w:t>
-      </w:r>
-      <w:bookmarkEnd w:id="4"/>
-    </w:p>
-    <w:p/>
-    <w:p>
-      <w:pPr>
-        <w:pStyle w:val="Overskrift1"/>
-      </w:pPr>
-      <w:bookmarkStart w:id="5" w:name="_Toc38957745"/>
+      <w:bookmarkStart w:id="13" w:name="_Toc39412976"/>
       <w:r>
         <w:t>Konklusion</w:t>
       </w:r>
-      <w:bookmarkEnd w:id="5"/>
+      <w:bookmarkEnd w:id="13"/>
     </w:p>
     <w:sectPr>
       <w:pgSz w:w="11906" w:h="16838"/>
@@ -1082,6 +1924,118 @@
       </w:rPr>
     </w:lvl>
   </w:abstractNum>
+  <w:abstractNum w:abstractNumId="3" w15:restartNumberingAfterBreak="0">
+    <w:nsid w:val="581F6EB9"/>
+    <w:multiLevelType w:val="hybridMultilevel"/>
+    <w:tmpl w:val="D608750E"/>
+    <w:lvl w:ilvl="0" w:tplc="9BD0104E">
+      <w:numFmt w:val="bullet"/>
+      <w:lvlText w:val="-"/>
+      <w:lvlJc w:val="left"/>
+      <w:pPr>
+        <w:ind w:left="720" w:hanging="360"/>
+      </w:pPr>
+      <w:rPr>
+        <w:rFonts w:ascii="Times New Roman" w:eastAsiaTheme="minorEastAsia" w:hAnsi="Times New Roman" w:cs="Times New Roman" w:hint="default"/>
+      </w:rPr>
+    </w:lvl>
+    <w:lvl w:ilvl="1" w:tplc="04060003">
+      <w:start w:val="1"/>
+      <w:numFmt w:val="bullet"/>
+      <w:lvlText w:val="o"/>
+      <w:lvlJc w:val="left"/>
+      <w:pPr>
+        <w:ind w:left="1440" w:hanging="360"/>
+      </w:pPr>
+      <w:rPr>
+        <w:rFonts w:ascii="Courier New" w:hAnsi="Courier New" w:cs="Courier New" w:hint="default"/>
+      </w:rPr>
+    </w:lvl>
+    <w:lvl w:ilvl="2" w:tplc="04060005">
+      <w:start w:val="1"/>
+      <w:numFmt w:val="bullet"/>
+      <w:lvlText w:val=""/>
+      <w:lvlJc w:val="left"/>
+      <w:pPr>
+        <w:ind w:left="2160" w:hanging="360"/>
+      </w:pPr>
+      <w:rPr>
+        <w:rFonts w:ascii="Wingdings" w:hAnsi="Wingdings" w:hint="default"/>
+      </w:rPr>
+    </w:lvl>
+    <w:lvl w:ilvl="3" w:tplc="04060001" w:tentative="1">
+      <w:start w:val="1"/>
+      <w:numFmt w:val="bullet"/>
+      <w:lvlText w:val=""/>
+      <w:lvlJc w:val="left"/>
+      <w:pPr>
+        <w:ind w:left="2880" w:hanging="360"/>
+      </w:pPr>
+      <w:rPr>
+        <w:rFonts w:ascii="Symbol" w:hAnsi="Symbol" w:hint="default"/>
+      </w:rPr>
+    </w:lvl>
+    <w:lvl w:ilvl="4" w:tplc="04060003" w:tentative="1">
+      <w:start w:val="1"/>
+      <w:numFmt w:val="bullet"/>
+      <w:lvlText w:val="o"/>
+      <w:lvlJc w:val="left"/>
+      <w:pPr>
+        <w:ind w:left="3600" w:hanging="360"/>
+      </w:pPr>
+      <w:rPr>
+        <w:rFonts w:ascii="Courier New" w:hAnsi="Courier New" w:cs="Courier New" w:hint="default"/>
+      </w:rPr>
+    </w:lvl>
+    <w:lvl w:ilvl="5" w:tplc="04060005" w:tentative="1">
+      <w:start w:val="1"/>
+      <w:numFmt w:val="bullet"/>
+      <w:lvlText w:val=""/>
+      <w:lvlJc w:val="left"/>
+      <w:pPr>
+        <w:ind w:left="4320" w:hanging="360"/>
+      </w:pPr>
+      <w:rPr>
+        <w:rFonts w:ascii="Wingdings" w:hAnsi="Wingdings" w:hint="default"/>
+      </w:rPr>
+    </w:lvl>
+    <w:lvl w:ilvl="6" w:tplc="04060001" w:tentative="1">
+      <w:start w:val="1"/>
+      <w:numFmt w:val="bullet"/>
+      <w:lvlText w:val=""/>
+      <w:lvlJc w:val="left"/>
+      <w:pPr>
+        <w:ind w:left="5040" w:hanging="360"/>
+      </w:pPr>
+      <w:rPr>
+        <w:rFonts w:ascii="Symbol" w:hAnsi="Symbol" w:hint="default"/>
+      </w:rPr>
+    </w:lvl>
+    <w:lvl w:ilvl="7" w:tplc="04060003" w:tentative="1">
+      <w:start w:val="1"/>
+      <w:numFmt w:val="bullet"/>
+      <w:lvlText w:val="o"/>
+      <w:lvlJc w:val="left"/>
+      <w:pPr>
+        <w:ind w:left="5760" w:hanging="360"/>
+      </w:pPr>
+      <w:rPr>
+        <w:rFonts w:ascii="Courier New" w:hAnsi="Courier New" w:cs="Courier New" w:hint="default"/>
+      </w:rPr>
+    </w:lvl>
+    <w:lvl w:ilvl="8" w:tplc="04060005" w:tentative="1">
+      <w:start w:val="1"/>
+      <w:numFmt w:val="bullet"/>
+      <w:lvlText w:val=""/>
+      <w:lvlJc w:val="left"/>
+      <w:pPr>
+        <w:ind w:left="6480" w:hanging="360"/>
+      </w:pPr>
+      <w:rPr>
+        <w:rFonts w:ascii="Wingdings" w:hAnsi="Wingdings" w:hint="default"/>
+      </w:rPr>
+    </w:lvl>
+  </w:abstractNum>
   <w:num w:numId="1">
     <w:abstractNumId w:val="1"/>
   </w:num>
@@ -1090,6 +2044,9 @@
   </w:num>
   <w:num w:numId="3">
     <w:abstractNumId w:val="2"/>
+  </w:num>
+  <w:num w:numId="4">
+    <w:abstractNumId w:val="3"/>
   </w:num>
 </w:numbering>
 </file>
@@ -1530,7 +2487,6 @@
     <w:next w:val="Normal"/>
     <w:link w:val="Overskrift2Tegn"/>
     <w:uiPriority w:val="9"/>
-    <w:semiHidden/>
     <w:unhideWhenUsed/>
     <w:qFormat/>
     <w:rsid w:val="00D40B97"/>
@@ -1553,7 +2509,6 @@
     <w:next w:val="Normal"/>
     <w:link w:val="Overskrift3Tegn"/>
     <w:uiPriority w:val="9"/>
-    <w:semiHidden/>
     <w:unhideWhenUsed/>
     <w:qFormat/>
     <w:rsid w:val="00D40B97"/>
@@ -1576,7 +2531,6 @@
     <w:next w:val="Normal"/>
     <w:link w:val="Overskrift4Tegn"/>
     <w:uiPriority w:val="9"/>
-    <w:semiHidden/>
     <w:unhideWhenUsed/>
     <w:qFormat/>
     <w:rsid w:val="00D40B97"/>
@@ -1783,7 +2737,6 @@
     <w:basedOn w:val="Standardskrifttypeiafsnit"/>
     <w:link w:val="Overskrift2"/>
     <w:uiPriority w:val="9"/>
-    <w:semiHidden/>
     <w:rsid w:val="00D40B97"/>
     <w:rPr>
       <w:rFonts w:asciiTheme="majorHAnsi" w:eastAsiaTheme="majorEastAsia" w:hAnsiTheme="majorHAnsi" w:cstheme="majorBidi"/>
@@ -1797,7 +2750,6 @@
     <w:basedOn w:val="Standardskrifttypeiafsnit"/>
     <w:link w:val="Overskrift3"/>
     <w:uiPriority w:val="9"/>
-    <w:semiHidden/>
     <w:rsid w:val="00D40B97"/>
     <w:rPr>
       <w:rFonts w:asciiTheme="majorHAnsi" w:eastAsiaTheme="majorEastAsia" w:hAnsiTheme="majorHAnsi" w:cstheme="majorBidi"/>
@@ -1811,7 +2763,6 @@
     <w:basedOn w:val="Standardskrifttypeiafsnit"/>
     <w:link w:val="Overskrift4"/>
     <w:uiPriority w:val="9"/>
-    <w:semiHidden/>
     <w:rsid w:val="00D40B97"/>
     <w:rPr>
       <w:rFonts w:asciiTheme="majorHAnsi" w:eastAsiaTheme="majorEastAsia" w:hAnsiTheme="majorHAnsi" w:cstheme="majorBidi"/>
@@ -2148,6 +3099,32 @@
       <w:szCs w:val="22"/>
       <w:lang w:val="en-GB"/>
     </w:rPr>
+  </w:style>
+  <w:style w:type="paragraph" w:styleId="Indholdsfortegnelse2">
+    <w:name w:val="toc 2"/>
+    <w:basedOn w:val="Normal"/>
+    <w:next w:val="Normal"/>
+    <w:autoRedefine/>
+    <w:uiPriority w:val="39"/>
+    <w:unhideWhenUsed/>
+    <w:rsid w:val="00321F0B"/>
+    <w:pPr>
+      <w:spacing w:after="100"/>
+      <w:ind w:left="240"/>
+    </w:pPr>
+  </w:style>
+  <w:style w:type="paragraph" w:styleId="Indholdsfortegnelse3">
+    <w:name w:val="toc 3"/>
+    <w:basedOn w:val="Normal"/>
+    <w:next w:val="Normal"/>
+    <w:autoRedefine/>
+    <w:uiPriority w:val="39"/>
+    <w:unhideWhenUsed/>
+    <w:rsid w:val="00321F0B"/>
+    <w:pPr>
+      <w:spacing w:after="100"/>
+      <w:ind w:left="480"/>
+    </w:pPr>
   </w:style>
 </w:styles>
 </file>
@@ -2452,7 +3429,7 @@
 </file>
 
 <file path=customXml/itemProps1.xml><?xml version="1.0" encoding="utf-8"?>
-<ds:datastoreItem xmlns:ds="http://schemas.openxmlformats.org/officeDocument/2006/customXml" ds:itemID="{664F35FD-D2A0-439A-B719-AB2639195AE5}">
+<ds:datastoreItem xmlns:ds="http://schemas.openxmlformats.org/officeDocument/2006/customXml" ds:itemID="{13480335-A98F-42E0-B39C-43FF50EE3123}">
   <ds:schemaRefs>
     <ds:schemaRef ds:uri="http://schemas.openxmlformats.org/officeDocument/2006/bibliography"/>
   </ds:schemaRefs>

</xml_diff>

<commit_message>
Forsøg med Marks forslag til rettelse af zoom
</commit_message>
<xml_diff>
--- a/Eksamnesprojekt prog C/Programmering C - rapport.docx
+++ b/Eksamnesprojekt prog C/Programmering C - rapport.docx
@@ -1076,232 +1076,12 @@
       </w:r>
     </w:p>
     <w:p>
+      <w:pPr>
+        <w:pStyle w:val="Overskrift1"/>
+      </w:pPr>
+      <w:bookmarkStart w:id="0" w:name="_Toc39412963"/>
       <w:r>
         <w:lastRenderedPageBreak/>
-        <w:t>Disposition</w:t>
-      </w:r>
-    </w:p>
-    <w:p>
-      <w:r>
-        <w:t>Programmet:</w:t>
-      </w:r>
-    </w:p>
-    <w:p>
-      <w:pPr>
-        <w:pStyle w:val="Listeafsnit"/>
-        <w:numPr>
-          <w:ilvl w:val="0"/>
-          <w:numId w:val="4"/>
-        </w:numPr>
-      </w:pPr>
-      <w:r>
-        <w:t>GUI (graphical user interface)</w:t>
-      </w:r>
-    </w:p>
-    <w:p>
-      <w:pPr>
-        <w:pStyle w:val="Listeafsnit"/>
-        <w:numPr>
-          <w:ilvl w:val="1"/>
-          <w:numId w:val="4"/>
-        </w:numPr>
-      </w:pPr>
-      <w:proofErr w:type="spellStart"/>
-      <w:r>
-        <w:t>Tidslinjen</w:t>
-      </w:r>
-      <w:proofErr w:type="spellEnd"/>
-    </w:p>
-    <w:p>
-      <w:pPr>
-        <w:pStyle w:val="Listeafsnit"/>
-        <w:numPr>
-          <w:ilvl w:val="1"/>
-          <w:numId w:val="4"/>
-        </w:numPr>
-      </w:pPr>
-      <w:proofErr w:type="spellStart"/>
-      <w:r>
-        <w:t>Knapper</w:t>
-      </w:r>
-      <w:proofErr w:type="spellEnd"/>
-    </w:p>
-    <w:p>
-      <w:pPr>
-        <w:pStyle w:val="Listeafsnit"/>
-        <w:numPr>
-          <w:ilvl w:val="2"/>
-          <w:numId w:val="4"/>
-        </w:numPr>
-      </w:pPr>
-      <w:proofErr w:type="spellStart"/>
-      <w:r>
-        <w:t>Sortering</w:t>
-      </w:r>
-      <w:proofErr w:type="spellEnd"/>
-    </w:p>
-    <w:p>
-      <w:pPr>
-        <w:pStyle w:val="Listeafsnit"/>
-        <w:numPr>
-          <w:ilvl w:val="2"/>
-          <w:numId w:val="4"/>
-        </w:numPr>
-      </w:pPr>
-      <w:r>
-        <w:t>For loop</w:t>
-      </w:r>
-    </w:p>
-    <w:p>
-      <w:pPr>
-        <w:pStyle w:val="Listeafsnit"/>
-        <w:numPr>
-          <w:ilvl w:val="2"/>
-          <w:numId w:val="4"/>
-        </w:numPr>
-      </w:pPr>
-      <w:proofErr w:type="spellStart"/>
-      <w:r>
-        <w:t>Mussen</w:t>
-      </w:r>
-      <w:proofErr w:type="spellEnd"/>
-    </w:p>
-    <w:p>
-      <w:pPr>
-        <w:pStyle w:val="Listeafsnit"/>
-        <w:numPr>
-          <w:ilvl w:val="1"/>
-          <w:numId w:val="4"/>
-        </w:numPr>
-      </w:pPr>
-      <w:r>
-        <w:t>Zoom</w:t>
-      </w:r>
-    </w:p>
-    <w:p>
-      <w:pPr>
-        <w:pStyle w:val="Listeafsnit"/>
-        <w:numPr>
-          <w:ilvl w:val="2"/>
-          <w:numId w:val="4"/>
-        </w:numPr>
-      </w:pPr>
-      <w:r>
-        <w:t>Library</w:t>
-      </w:r>
-    </w:p>
-    <w:p>
-      <w:pPr>
-        <w:pStyle w:val="Listeafsnit"/>
-        <w:numPr>
-          <w:ilvl w:val="0"/>
-          <w:numId w:val="4"/>
-        </w:numPr>
-      </w:pPr>
-      <w:r>
-        <w:t>Events</w:t>
-      </w:r>
-    </w:p>
-    <w:p>
-      <w:pPr>
-        <w:pStyle w:val="Listeafsnit"/>
-        <w:numPr>
-          <w:ilvl w:val="1"/>
-          <w:numId w:val="4"/>
-        </w:numPr>
-      </w:pPr>
-      <w:proofErr w:type="spellStart"/>
-      <w:r>
-        <w:t>Placering</w:t>
-      </w:r>
-      <w:proofErr w:type="spellEnd"/>
-    </w:p>
-    <w:p>
-      <w:pPr>
-        <w:pStyle w:val="Listeafsnit"/>
-        <w:numPr>
-          <w:ilvl w:val="1"/>
-          <w:numId w:val="4"/>
-        </w:numPr>
-      </w:pPr>
-      <w:r>
-        <w:t>Andre variable</w:t>
-      </w:r>
-    </w:p>
-    <w:p>
-      <w:pPr>
-        <w:pStyle w:val="Listeafsnit"/>
-        <w:numPr>
-          <w:ilvl w:val="0"/>
-          <w:numId w:val="4"/>
-        </w:numPr>
-      </w:pPr>
-      <w:r>
-        <w:t>OOP (</w:t>
-      </w:r>
-      <w:proofErr w:type="spellStart"/>
-      <w:r>
-        <w:t>objektorienteret</w:t>
-      </w:r>
-      <w:proofErr w:type="spellEnd"/>
-      <w:r>
-        <w:t xml:space="preserve"> </w:t>
-      </w:r>
-      <w:proofErr w:type="spellStart"/>
-      <w:r>
-        <w:t>programmering</w:t>
-      </w:r>
-      <w:proofErr w:type="spellEnd"/>
-      <w:r>
-        <w:t>)</w:t>
-      </w:r>
-    </w:p>
-    <w:p>
-      <w:pPr>
-        <w:pStyle w:val="Listeafsnit"/>
-        <w:numPr>
-          <w:ilvl w:val="1"/>
-          <w:numId w:val="4"/>
-        </w:numPr>
-      </w:pPr>
-      <w:r>
-        <w:t>Events</w:t>
-      </w:r>
-    </w:p>
-    <w:p>
-      <w:pPr>
-        <w:pStyle w:val="Listeafsnit"/>
-        <w:numPr>
-          <w:ilvl w:val="2"/>
-          <w:numId w:val="4"/>
-        </w:numPr>
-      </w:pPr>
-      <w:proofErr w:type="spellStart"/>
-      <w:r>
-        <w:t>Arraylist</w:t>
-      </w:r>
-      <w:proofErr w:type="spellEnd"/>
-    </w:p>
-    <w:p>
-      <w:pPr>
-        <w:pStyle w:val="Listeafsnit"/>
-        <w:numPr>
-          <w:ilvl w:val="2"/>
-          <w:numId w:val="4"/>
-        </w:numPr>
-      </w:pPr>
-      <w:proofErr w:type="spellStart"/>
-      <w:r>
-        <w:t>sortering</w:t>
-      </w:r>
-      <w:proofErr w:type="spellEnd"/>
-    </w:p>
-    <w:p>
-      <w:pPr>
-        <w:pStyle w:val="Overskrift1"/>
-      </w:pPr>
-      <w:bookmarkStart w:id="0" w:name="_Toc39412963"/>
-      <w:r>
         <w:t>Abstract</w:t>
       </w:r>
       <w:bookmarkEnd w:id="0"/>
@@ -1413,40 +1193,552 @@
       </w:pPr>
       <w:bookmarkStart w:id="2" w:name="_Toc39412965"/>
       <w:r>
+        <w:t>Programmet</w:t>
+      </w:r>
+      <w:bookmarkEnd w:id="2"/>
+    </w:p>
+    <w:p>
+      <w:bookmarkStart w:id="3" w:name="_Toc39412966"/>
+      <w:r>
+        <w:t>I dette afsnit vil selve programmet beskrives. Der vil bl.a. kommes ind på hvad brugeren ser når han/hun bruger programmet, programmets objekter og funktioner og programmet syntaks både på det overordnede og på underordnede niveauer.</w:t>
+      </w:r>
+    </w:p>
+    <w:p>
+      <w:pPr>
+        <w:pStyle w:val="Overskrift2"/>
+      </w:pPr>
+      <w:r>
+        <w:t>GUI</w:t>
+      </w:r>
+      <w:bookmarkEnd w:id="3"/>
+    </w:p>
+    <w:p>
+      <w:r>
+        <w:t xml:space="preserve">I dette afsnit beskrives den del af programmet som brugeren ser og interagerer med. Dette kaldes </w:t>
+      </w:r>
+      <w:proofErr w:type="spellStart"/>
+      <w:r>
+        <w:t>Graphical</w:t>
+      </w:r>
+      <w:proofErr w:type="spellEnd"/>
+      <w:r>
+        <w:t xml:space="preserve"> User Interface, GUI. I dette program kan </w:t>
+      </w:r>
+      <w:proofErr w:type="spellStart"/>
+      <w:r>
+        <w:t>GUI’en</w:t>
+      </w:r>
+      <w:proofErr w:type="spellEnd"/>
+      <w:r>
+        <w:t xml:space="preserve"> deles ind i t</w:t>
+      </w:r>
+      <w:r>
+        <w:t>re</w:t>
+      </w:r>
+      <w:r>
+        <w:t xml:space="preserve"> dele: Selve tidslinjen, der kan zoomes ind og ud omkring</w:t>
+      </w:r>
+      <w:r>
+        <w:t xml:space="preserve">, </w:t>
+      </w:r>
+      <w:r>
+        <w:t>knapperne i højre side, hvor brugeren kan styre</w:t>
+      </w:r>
+      <w:r>
+        <w:t xml:space="preserve">, </w:t>
+      </w:r>
+      <w:r>
+        <w:t>hvil</w:t>
+      </w:r>
+      <w:r>
+        <w:t>k</w:t>
+      </w:r>
+      <w:r>
+        <w:t>e begivenheder, de gerne vil se</w:t>
+      </w:r>
+      <w:r>
+        <w:t xml:space="preserve"> og begivenhederne, der kommer frem når brugeren trykker på knapperne. </w:t>
+      </w:r>
+      <w:r>
+        <w:t>Når</w:t>
+      </w:r>
+      <w:r>
+        <w:t xml:space="preserve"> </w:t>
+      </w:r>
+      <w:r>
         <w:lastRenderedPageBreak/>
-        <w:t>Programmet</w:t>
-      </w:r>
-      <w:bookmarkEnd w:id="2"/>
+        <w:t xml:space="preserve">brugeren åbner programmet, vil det se ud som på billedet herunder: </w:t>
+      </w:r>
+      <w:r>
+        <w:rPr>
+          <w:noProof/>
+        </w:rPr>
+        <w:drawing>
+          <wp:inline distT="0" distB="0" distL="0" distR="0" wp14:anchorId="2B46E4A4" wp14:editId="543C65FD">
+            <wp:extent cx="6120130" cy="2979420"/>
+            <wp:effectExtent l="0" t="0" r="0" b="0"/>
+            <wp:docPr id="2" name="Billede 2"/>
+            <wp:cNvGraphicFramePr>
+              <a:graphicFrameLocks xmlns:a="http://schemas.openxmlformats.org/drawingml/2006/main" noChangeAspect="1"/>
+            </wp:cNvGraphicFramePr>
+            <a:graphic xmlns:a="http://schemas.openxmlformats.org/drawingml/2006/main">
+              <a:graphicData uri="http://schemas.openxmlformats.org/drawingml/2006/picture">
+                <pic:pic xmlns:pic="http://schemas.openxmlformats.org/drawingml/2006/picture">
+                  <pic:nvPicPr>
+                    <pic:cNvPr id="1" name=""/>
+                    <pic:cNvPicPr/>
+                  </pic:nvPicPr>
+                  <pic:blipFill>
+                    <a:blip r:embed="rId8"/>
+                    <a:stretch>
+                      <a:fillRect/>
+                    </a:stretch>
+                  </pic:blipFill>
+                  <pic:spPr>
+                    <a:xfrm>
+                      <a:off x="0" y="0"/>
+                      <a:ext cx="6120130" cy="2979420"/>
+                    </a:xfrm>
+                    <a:prstGeom prst="rect">
+                      <a:avLst/>
+                    </a:prstGeom>
+                  </pic:spPr>
+                </pic:pic>
+              </a:graphicData>
+            </a:graphic>
+          </wp:inline>
+        </w:drawing>
+      </w:r>
+    </w:p>
+    <w:p>
+      <w:r>
+        <w:t xml:space="preserve">Brugeren vil altså se en tom tidslinje og knapper i øverste venstre hjørne, som brugeren kan klikke på. Klikker brugeren på f.eks. knapperne krig og politik, vil der på tidslinjen fremkomme de begivenheder, der indeholder dette tag. </w:t>
+      </w:r>
+    </w:p>
+    <w:p>
+      <w:r>
+        <w:rPr>
+          <w:noProof/>
+        </w:rPr>
+        <w:drawing>
+          <wp:inline distT="0" distB="0" distL="0" distR="0" wp14:anchorId="4341403B" wp14:editId="184485FD">
+            <wp:extent cx="6120130" cy="2992755"/>
+            <wp:effectExtent l="0" t="0" r="0" b="0"/>
+            <wp:docPr id="1" name="Billede 1"/>
+            <wp:cNvGraphicFramePr>
+              <a:graphicFrameLocks xmlns:a="http://schemas.openxmlformats.org/drawingml/2006/main" noChangeAspect="1"/>
+            </wp:cNvGraphicFramePr>
+            <a:graphic xmlns:a="http://schemas.openxmlformats.org/drawingml/2006/main">
+              <a:graphicData uri="http://schemas.openxmlformats.org/drawingml/2006/picture">
+                <pic:pic xmlns:pic="http://schemas.openxmlformats.org/drawingml/2006/picture">
+                  <pic:nvPicPr>
+                    <pic:cNvPr id="1" name=""/>
+                    <pic:cNvPicPr/>
+                  </pic:nvPicPr>
+                  <pic:blipFill>
+                    <a:blip r:embed="rId9"/>
+                    <a:stretch>
+                      <a:fillRect/>
+                    </a:stretch>
+                  </pic:blipFill>
+                  <pic:spPr>
+                    <a:xfrm>
+                      <a:off x="0" y="0"/>
+                      <a:ext cx="6120130" cy="2992755"/>
+                    </a:xfrm>
+                    <a:prstGeom prst="rect">
+                      <a:avLst/>
+                    </a:prstGeom>
+                  </pic:spPr>
+                </pic:pic>
+              </a:graphicData>
+            </a:graphic>
+          </wp:inline>
+        </w:drawing>
+      </w:r>
+    </w:p>
+    <w:p>
+      <w:r>
+        <w:t>Har brugeren lyst til at zoome ind og ud omkring tidslinjen gøres dette ved tryk på SHIFT og trækning af musen op for at zoome ind og ned for at zoome ud. Brugeren kan også panorere. Dette gøres ved tryk på SHIFT og trækning af musen med tryk på højre museknap.</w:t>
+      </w:r>
     </w:p>
     <w:p>
       <w:pPr>
         <w:pStyle w:val="Overskrift2"/>
       </w:pPr>
-      <w:bookmarkStart w:id="3" w:name="_Toc39412966"/>
-      <w:r>
-        <w:t>GUI</w:t>
-      </w:r>
-      <w:bookmarkEnd w:id="3"/>
-    </w:p>
+      <w:bookmarkStart w:id="4" w:name="_Toc39412970"/>
+      <w:r>
+        <w:t>Events</w:t>
+      </w:r>
+      <w:bookmarkEnd w:id="4"/>
+    </w:p>
+    <w:p>
+      <w:pPr>
+        <w:rPr>
+          <w:noProof/>
+        </w:rPr>
+      </w:pPr>
+      <w:r>
+        <w:t xml:space="preserve">Den vigtigste del af de tre dele af programmet er de historiske begivenheder, da det er dem hele programmet drejer sig om og det er det brugeren gerne vil have ud af programmet. For at lave begivenhederne er der blev brugt Objekt Orienteret Programmering også bare kaldet OOP. OOP er en </w:t>
+      </w:r>
+      <w:r>
+        <w:lastRenderedPageBreak/>
+        <w:t xml:space="preserve">rigtig god metode at bruge, hvis man skal lave mange af de samme objekter, der dog alligevel skal være forskellige. Dette gør man ved at oprette en Class og under denne class oprette forskellige objekter. I dette program hedder classen for historiske begivenheder </w:t>
+      </w:r>
+      <w:r>
+        <w:rPr>
+          <w:i/>
+          <w:iCs/>
+        </w:rPr>
+        <w:t xml:space="preserve">event </w:t>
+      </w:r>
+      <w:r>
+        <w:t>og under den laves forskellige historiske begivenheder</w:t>
+      </w:r>
+      <w:r>
+        <w:t xml:space="preserve"> ud fra forskellige variabler. I </w:t>
+      </w:r>
+      <w:proofErr w:type="spellStart"/>
+      <w:r>
+        <w:t>constructoren</w:t>
+      </w:r>
+      <w:proofErr w:type="spellEnd"/>
+      <w:r>
+        <w:t xml:space="preserve"> opstilles de variabler, som objektet skal gives når det oprettes i </w:t>
+      </w:r>
+      <w:proofErr w:type="spellStart"/>
+      <w:r>
+        <w:t>void</w:t>
+      </w:r>
+      <w:proofErr w:type="spellEnd"/>
+      <w:r>
+        <w:t xml:space="preserve"> </w:t>
+      </w:r>
+      <w:proofErr w:type="spellStart"/>
+      <w:r>
+        <w:t>draw</w:t>
+      </w:r>
+      <w:proofErr w:type="spellEnd"/>
+      <w:r>
+        <w:t>(). For de historiske begivenheder er disse variabler navnet på begivenheden, start og slutåret for begivenheden (</w:t>
+      </w:r>
+      <w:r>
+        <w:t xml:space="preserve">varer begivenheden kun et år, sættes </w:t>
+      </w:r>
+      <w:r>
+        <w:rPr>
+          <w:noProof/>
+        </w:rPr>
+        <mc:AlternateContent>
+          <mc:Choice Requires="wps">
+            <w:drawing>
+              <wp:anchor distT="0" distB="0" distL="114300" distR="114300" simplePos="0" relativeHeight="251660288" behindDoc="0" locked="0" layoutInCell="1" allowOverlap="1" wp14:anchorId="69D19845" wp14:editId="2175B12F">
+                <wp:simplePos x="0" y="0"/>
+                <wp:positionH relativeFrom="column">
+                  <wp:posOffset>2670810</wp:posOffset>
+                </wp:positionH>
+                <wp:positionV relativeFrom="paragraph">
+                  <wp:posOffset>3434080</wp:posOffset>
+                </wp:positionV>
+                <wp:extent cx="3437890" cy="635"/>
+                <wp:effectExtent l="0" t="0" r="0" b="0"/>
+                <wp:wrapSquare wrapText="bothSides"/>
+                <wp:docPr id="4" name="Tekstfelt 4"/>
+                <wp:cNvGraphicFramePr/>
+                <a:graphic xmlns:a="http://schemas.openxmlformats.org/drawingml/2006/main">
+                  <a:graphicData uri="http://schemas.microsoft.com/office/word/2010/wordprocessingShape">
+                    <wps:wsp>
+                      <wps:cNvSpPr txBox="1"/>
+                      <wps:spPr>
+                        <a:xfrm>
+                          <a:off x="0" y="0"/>
+                          <a:ext cx="3437890" cy="635"/>
+                        </a:xfrm>
+                        <a:prstGeom prst="rect">
+                          <a:avLst/>
+                        </a:prstGeom>
+                        <a:solidFill>
+                          <a:prstClr val="white"/>
+                        </a:solidFill>
+                        <a:ln>
+                          <a:noFill/>
+                        </a:ln>
+                      </wps:spPr>
+                      <wps:txbx>
+                        <w:txbxContent>
+                          <w:p>
+                            <w:pPr>
+                              <w:pStyle w:val="Billedtekst"/>
+                              <w:rPr>
+                                <w:sz w:val="24"/>
+                                <w:szCs w:val="24"/>
+                              </w:rPr>
+                            </w:pPr>
+                            <w:r>
+                              <w:t xml:space="preserve">Figur </w:t>
+                            </w:r>
+                            <w:r>
+                              <w:fldChar w:fldCharType="begin"/>
+                            </w:r>
+                            <w:r>
+                              <w:instrText xml:space="preserve"> SEQ Figur \* ARABIC </w:instrText>
+                            </w:r>
+                            <w:r>
+                              <w:fldChar w:fldCharType="separate"/>
+                            </w:r>
+                            <w:r>
+                              <w:rPr>
+                                <w:noProof/>
+                              </w:rPr>
+                              <w:t>1</w:t>
+                            </w:r>
+                            <w:r>
+                              <w:fldChar w:fldCharType="end"/>
+                            </w:r>
+                            <w:r>
+                              <w:t xml:space="preserve">: </w:t>
+                            </w:r>
+                            <w:proofErr w:type="spellStart"/>
+                            <w:r>
+                              <w:rPr>
+                                <w:b w:val="0"/>
+                                <w:bCs w:val="0"/>
+                              </w:rPr>
+                              <w:t>Constructor</w:t>
+                            </w:r>
+                            <w:proofErr w:type="spellEnd"/>
+                            <w:r>
+                              <w:rPr>
+                                <w:b w:val="0"/>
+                                <w:bCs w:val="0"/>
+                              </w:rPr>
+                              <w:t xml:space="preserve"> til class event</w:t>
+                            </w:r>
+                          </w:p>
+                        </w:txbxContent>
+                      </wps:txbx>
+                      <wps:bodyPr rot="0" spcFirstLastPara="0" vertOverflow="overflow" horzOverflow="overflow" vert="horz" wrap="square" lIns="0" tIns="0" rIns="0" bIns="0" numCol="1" spcCol="0" rtlCol="0" fromWordArt="0" anchor="t" anchorCtr="0" forceAA="0" compatLnSpc="1">
+                        <a:prstTxWarp prst="textNoShape">
+                          <a:avLst/>
+                        </a:prstTxWarp>
+                        <a:spAutoFit/>
+                      </wps:bodyPr>
+                    </wps:wsp>
+                  </a:graphicData>
+                </a:graphic>
+              </wp:anchor>
+            </w:drawing>
+          </mc:Choice>
+          <mc:Fallback>
+            <w:pict>
+              <v:shapetype w14:anchorId="69D19845" id="_x0000_t202" coordsize="21600,21600" o:spt="202" path="m,l,21600r21600,l21600,xe">
+                <v:stroke joinstyle="miter"/>
+                <v:path gradientshapeok="t" o:connecttype="rect"/>
+              </v:shapetype>
+              <v:shape id="Tekstfelt 4" o:spid="_x0000_s1026" type="#_x0000_t202" style="position:absolute;margin-left:210.3pt;margin-top:270.4pt;width:270.7pt;height:.05pt;z-index:251660288;visibility:visible;mso-wrap-style:square;mso-wrap-distance-left:9pt;mso-wrap-distance-top:0;mso-wrap-distance-right:9pt;mso-wrap-distance-bottom:0;mso-position-horizontal:absolute;mso-position-horizontal-relative:text;mso-position-vertical:absolute;mso-position-vertical-relative:text;v-text-anchor:top" o:gfxdata="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" stroked="f">
+                <v:textbox style="mso-fit-shape-to-text:t" inset="0,0,0,0">
+                  <w:txbxContent>
+                    <w:p>
+                      <w:pPr>
+                        <w:pStyle w:val="Billedtekst"/>
+                        <w:rPr>
+                          <w:sz w:val="24"/>
+                          <w:szCs w:val="24"/>
+                        </w:rPr>
+                      </w:pPr>
+                      <w:r>
+                        <w:t xml:space="preserve">Figur </w:t>
+                      </w:r>
+                      <w:r>
+                        <w:fldChar w:fldCharType="begin"/>
+                      </w:r>
+                      <w:r>
+                        <w:instrText xml:space="preserve"> SEQ Figur \* ARABIC </w:instrText>
+                      </w:r>
+                      <w:r>
+                        <w:fldChar w:fldCharType="separate"/>
+                      </w:r>
+                      <w:r>
+                        <w:rPr>
+                          <w:noProof/>
+                        </w:rPr>
+                        <w:t>1</w:t>
+                      </w:r>
+                      <w:r>
+                        <w:fldChar w:fldCharType="end"/>
+                      </w:r>
+                      <w:r>
+                        <w:t xml:space="preserve">: </w:t>
+                      </w:r>
+                      <w:proofErr w:type="spellStart"/>
+                      <w:r>
+                        <w:rPr>
+                          <w:b w:val="0"/>
+                          <w:bCs w:val="0"/>
+                        </w:rPr>
+                        <w:t>Constructor</w:t>
+                      </w:r>
+                      <w:proofErr w:type="spellEnd"/>
+                      <w:r>
+                        <w:rPr>
+                          <w:b w:val="0"/>
+                          <w:bCs w:val="0"/>
+                        </w:rPr>
+                        <w:t xml:space="preserve"> til class event</w:t>
+                      </w:r>
+                    </w:p>
+                  </w:txbxContent>
+                </v:textbox>
+                <w10:wrap type="square"/>
+              </v:shape>
+            </w:pict>
+          </mc:Fallback>
+        </mc:AlternateContent>
+      </w:r>
+      <w:r>
+        <w:rPr>
+          <w:noProof/>
+        </w:rPr>
+        <w:drawing>
+          <wp:anchor distT="0" distB="0" distL="114300" distR="114300" simplePos="0" relativeHeight="251658240" behindDoc="0" locked="0" layoutInCell="1" allowOverlap="1" wp14:anchorId="7B49F17A" wp14:editId="6FC24F93">
+            <wp:simplePos x="0" y="0"/>
+            <wp:positionH relativeFrom="margin">
+              <wp:posOffset>2670810</wp:posOffset>
+            </wp:positionH>
+            <wp:positionV relativeFrom="paragraph">
+              <wp:posOffset>1386205</wp:posOffset>
+            </wp:positionV>
+            <wp:extent cx="3437890" cy="1990725"/>
+            <wp:effectExtent l="0" t="0" r="0" b="9525"/>
+            <wp:wrapSquare wrapText="bothSides"/>
+            <wp:docPr id="3" name="Billede 3"/>
+            <wp:cNvGraphicFramePr>
+              <a:graphicFrameLocks xmlns:a="http://schemas.openxmlformats.org/drawingml/2006/main" noChangeAspect="1"/>
+            </wp:cNvGraphicFramePr>
+            <a:graphic xmlns:a="http://schemas.openxmlformats.org/drawingml/2006/main">
+              <a:graphicData uri="http://schemas.openxmlformats.org/drawingml/2006/picture">
+                <pic:pic xmlns:pic="http://schemas.openxmlformats.org/drawingml/2006/picture">
+                  <pic:nvPicPr>
+                    <pic:cNvPr id="1" name=""/>
+                    <pic:cNvPicPr/>
+                  </pic:nvPicPr>
+                  <pic:blipFill>
+                    <a:blip r:embed="rId10">
+                      <a:extLst>
+                        <a:ext uri="{28A0092B-C50C-407E-A947-70E740481C1C}">
+                          <a14:useLocalDpi xmlns:a14="http://schemas.microsoft.com/office/drawing/2010/main" val="0"/>
+                        </a:ext>
+                      </a:extLst>
+                    </a:blip>
+                    <a:stretch>
+                      <a:fillRect/>
+                    </a:stretch>
+                  </pic:blipFill>
+                  <pic:spPr>
+                    <a:xfrm>
+                      <a:off x="0" y="0"/>
+                      <a:ext cx="3437890" cy="1990725"/>
+                    </a:xfrm>
+                    <a:prstGeom prst="rect">
+                      <a:avLst/>
+                    </a:prstGeom>
+                  </pic:spPr>
+                </pic:pic>
+              </a:graphicData>
+            </a:graphic>
+            <wp14:sizeRelH relativeFrom="margin">
+              <wp14:pctWidth>0</wp14:pctWidth>
+            </wp14:sizeRelH>
+            <wp14:sizeRelV relativeFrom="margin">
+              <wp14:pctHeight>0</wp14:pctHeight>
+            </wp14:sizeRelV>
+          </wp:anchor>
+        </w:drawing>
+      </w:r>
+      <w:r>
+        <w:t>startåret og slutåret til det samme) og de tags der hører til begivenheden.</w:t>
+      </w:r>
+      <w:r>
+        <w:rPr>
+          <w:noProof/>
+        </w:rPr>
+        <w:t xml:space="preserve"> For at undgå at navnet på begivenheder, der kun varer et år ikke kommer til at stå oveni begivenheder, der varer flere år, ændres y-positionen for toppen af den linje der danner begivenheden, hvis startåret og slutåret er det samme.</w:t>
+      </w:r>
+      <w:r>
+        <w:rPr>
+          <w:noProof/>
+        </w:rPr>
+        <w:t xml:space="preserve"> På den måde flyttes navnet for disse begivenheder op over navnet for de andre begivenheder.</w:t>
+      </w:r>
+    </w:p>
+    <w:p/>
     <w:p>
       <w:pPr>
         <w:pStyle w:val="Overskrift3"/>
       </w:pPr>
-      <w:bookmarkStart w:id="4" w:name="_Toc39412967"/>
+      <w:bookmarkStart w:id="5" w:name="_Toc39412971"/>
+      <w:r>
+        <w:t>Placering</w:t>
+      </w:r>
+      <w:bookmarkEnd w:id="5"/>
+    </w:p>
+    <w:p>
+      <w:pPr>
+        <w:pStyle w:val="Overskrift3"/>
+      </w:pPr>
+      <w:bookmarkStart w:id="6" w:name="_Toc39412972"/>
+      <w:r>
+        <w:t>Andre variabler</w:t>
+      </w:r>
+      <w:bookmarkEnd w:id="6"/>
+    </w:p>
+    <w:p/>
+    <w:p>
+      <w:pPr>
+        <w:pStyle w:val="Overskrift3"/>
+      </w:pPr>
+      <w:bookmarkStart w:id="7" w:name="_Toc39412967"/>
       <w:r>
         <w:t>Tidslinjen</w:t>
       </w:r>
-      <w:bookmarkEnd w:id="4"/>
+      <w:bookmarkEnd w:id="7"/>
+    </w:p>
+    <w:p>
+      <w:r>
+        <w:t xml:space="preserve">Selve tidslinjen er kodet i </w:t>
+      </w:r>
+      <w:proofErr w:type="spellStart"/>
+      <w:r>
+        <w:t>void</w:t>
+      </w:r>
+      <w:proofErr w:type="spellEnd"/>
+      <w:r>
+        <w:t xml:space="preserve"> Setup() og tegnes vha. variablerne for linjens x-positioner og y-position. Den er en helt simpel lige linje og i </w:t>
+      </w:r>
+      <w:r>
+        <w:t>den ene ende</w:t>
+      </w:r>
+      <w:r>
+        <w:t xml:space="preserve"> ses </w:t>
+      </w:r>
+      <w:r>
+        <w:t xml:space="preserve">startåret 1901 og i den anden slutåret 2020. </w:t>
+      </w:r>
     </w:p>
     <w:p>
       <w:pPr>
         <w:pStyle w:val="Overskrift3"/>
       </w:pPr>
-      <w:bookmarkStart w:id="5" w:name="_Toc39412968"/>
+      <w:bookmarkStart w:id="8" w:name="_Toc39412968"/>
       <w:r>
         <w:t>Knapper</w:t>
       </w:r>
-      <w:bookmarkEnd w:id="5"/>
+      <w:bookmarkEnd w:id="8"/>
+    </w:p>
+    <w:p>
+      <w:r>
+        <w:t xml:space="preserve">Knapperne ses i højre side af programmet. Hver knap henviser til et bestemt tag. Knappen ”Krig” henviser f.eks. til tagget krig. Når brugeren trykker på knappen vil </w:t>
+      </w:r>
     </w:p>
     <w:p>
       <w:pPr>
@@ -1476,60 +1768,30 @@
       <w:pPr>
         <w:pStyle w:val="Overskrift3"/>
       </w:pPr>
-      <w:bookmarkStart w:id="6" w:name="_Toc39412969"/>
+      <w:bookmarkStart w:id="9" w:name="_Toc39412969"/>
       <w:r>
         <w:t>Zoom</w:t>
       </w:r>
-      <w:bookmarkEnd w:id="6"/>
+      <w:bookmarkEnd w:id="9"/>
     </w:p>
     <w:p>
       <w:pPr>
         <w:pStyle w:val="Overskrift2"/>
       </w:pPr>
-      <w:bookmarkStart w:id="7" w:name="_Toc39412970"/>
+      <w:bookmarkStart w:id="10" w:name="_Toc39412973"/>
+      <w:r>
+        <w:t>OOP</w:t>
+      </w:r>
+      <w:bookmarkEnd w:id="10"/>
+    </w:p>
+    <w:p>
+      <w:pPr>
+        <w:pStyle w:val="Overskrift3"/>
+      </w:pPr>
+      <w:bookmarkStart w:id="11" w:name="_Toc39412974"/>
       <w:r>
         <w:t>Events</w:t>
       </w:r>
-      <w:bookmarkEnd w:id="7"/>
-    </w:p>
-    <w:p>
-      <w:pPr>
-        <w:pStyle w:val="Overskrift3"/>
-      </w:pPr>
-      <w:bookmarkStart w:id="8" w:name="_Toc39412971"/>
-      <w:r>
-        <w:t>Placering</w:t>
-      </w:r>
-      <w:bookmarkEnd w:id="8"/>
-    </w:p>
-    <w:p>
-      <w:pPr>
-        <w:pStyle w:val="Overskrift3"/>
-      </w:pPr>
-      <w:bookmarkStart w:id="9" w:name="_Toc39412972"/>
-      <w:r>
-        <w:t>Andre variabler</w:t>
-      </w:r>
-      <w:bookmarkEnd w:id="9"/>
-    </w:p>
-    <w:p>
-      <w:pPr>
-        <w:pStyle w:val="Overskrift2"/>
-      </w:pPr>
-      <w:bookmarkStart w:id="10" w:name="_Toc39412973"/>
-      <w:r>
-        <w:t>OOP</w:t>
-      </w:r>
-      <w:bookmarkEnd w:id="10"/>
-    </w:p>
-    <w:p>
-      <w:pPr>
-        <w:pStyle w:val="Overskrift3"/>
-      </w:pPr>
-      <w:bookmarkStart w:id="11" w:name="_Toc39412974"/>
-      <w:r>
-        <w:t>Events</w:t>
-      </w:r>
       <w:bookmarkEnd w:id="11"/>
     </w:p>
     <w:p>
@@ -1571,11 +1833,13 @@
       </w:pPr>
       <w:bookmarkStart w:id="13" w:name="_Toc39412976"/>
       <w:r>
+        <w:lastRenderedPageBreak/>
         <w:t>Konklusion</w:t>
       </w:r>
       <w:bookmarkEnd w:id="13"/>
     </w:p>
     <w:sectPr>
+      <w:footerReference w:type="default" r:id="rId11"/>
       <w:pgSz w:w="11906" w:h="16838"/>
       <w:pgMar w:top="1701" w:right="1134" w:bottom="1701" w:left="1134" w:header="708" w:footer="708" w:gutter="0"/>
       <w:cols w:space="708"/>
@@ -1583,6 +1847,170 @@
     </w:sectPr>
   </w:body>
 </w:document>
+</file>
+
+<file path=word/endnotes.xml><?xml version="1.0" encoding="utf-8"?>
+<w:endnotes xmlns:wpc="http://schemas.microsoft.com/office/word/2010/wordprocessingCanvas" xmlns:cx="http://schemas.microsoft.com/office/drawing/2014/chartex" xmlns:cx1="http://schemas.microsoft.com/office/drawing/2015/9/8/chartex" xmlns:cx2="http://schemas.microsoft.com/office/drawing/2015/10/21/chartex" xmlns:cx3="http://schemas.microsoft.com/office/drawing/2016/5/9/chartex" xmlns:cx4="http://schemas.microsoft.com/office/drawing/2016/5/10/chartex" xmlns:cx5="http://schemas.microsoft.com/office/drawing/2016/5/11/chartex" xmlns:cx6="http://schemas.microsoft.com/office/drawing/2016/5/12/chartex" xmlns:cx7="http://schemas.microsoft.com/office/drawing/2016/5/13/chartex" xmlns:cx8="http://schemas.microsoft.com/office/drawing/2016/5/14/chartex" xmlns:mc="http://schemas.openxmlformats.org/markup-compatibility/2006" xmlns:aink="http://schemas.microsoft.com/office/drawing/2016/ink" xmlns:am3d="http://schemas.microsoft.com/office/drawing/2017/model3d" xmlns:o="urn:schemas-microsoft-com:office:office" xmlns:r="http://schemas.openxmlformats.org/officeDocument/2006/relationships" xmlns:m="http://schemas.openxmlformats.org/officeDocument/2006/math" xmlns:v="urn:schemas-microsoft-com:vml" xmlns:wp14="http://schemas.microsoft.com/office/word/2010/wordprocessingDrawing" xmlns:wp="http://schemas.openxmlformats.org/drawingml/2006/wordprocessingDrawing" xmlns:w10="urn:schemas-microsoft-com:office:word" xmlns:w="http://schemas.openxmlformats.org/wordprocessingml/2006/main" xmlns:w14="http://schemas.microsoft.com/office/word/2010/wordml" xmlns:w15="http://schemas.microsoft.com/office/word/2012/wordml" xmlns:w16cex="http://schemas.microsoft.com/office/word/2018/wordml/cex" xmlns:w16cid="http://schemas.microsoft.com/office/word/2016/wordml/cid" xmlns:w16="http://schemas.microsoft.com/office/word/2018/wordml" xmlns:w16se="http://schemas.microsoft.com/office/word/2015/wordml/symex" xmlns:wpg="http://schemas.microsoft.com/office/word/2010/wordprocessingGroup" xmlns:wpi="http://schemas.microsoft.com/office/word/2010/wordprocessingInk" xmlns:wne="http://schemas.microsoft.com/office/word/2006/wordml" xmlns:wps="http://schemas.microsoft.com/office/word/2010/wordprocessingShape" mc:Ignorable="w14 w15 w16se w16cid w16 w16cex wp14">
+  <w:endnote w:type="separator" w:id="-1">
+    <w:p>
+      <w:pPr>
+        <w:spacing w:after="0" w:line="240" w:lineRule="auto"/>
+      </w:pPr>
+      <w:r>
+        <w:separator/>
+      </w:r>
+    </w:p>
+  </w:endnote>
+  <w:endnote w:type="continuationSeparator" w:id="0">
+    <w:p>
+      <w:pPr>
+        <w:spacing w:after="0" w:line="240" w:lineRule="auto"/>
+      </w:pPr>
+      <w:r>
+        <w:continuationSeparator/>
+      </w:r>
+    </w:p>
+  </w:endnote>
+</w:endnotes>
+</file>
+
+<file path=word/footer1.xml><?xml version="1.0" encoding="utf-8"?>
+<w:ftr xmlns:wpc="http://schemas.microsoft.com/office/word/2010/wordprocessingCanvas" xmlns:cx="http://schemas.microsoft.com/office/drawing/2014/chartex" xmlns:cx1="http://schemas.microsoft.com/office/drawing/2015/9/8/chartex" xmlns:cx2="http://schemas.microsoft.com/office/drawing/2015/10/21/chartex" xmlns:cx3="http://schemas.microsoft.com/office/drawing/2016/5/9/chartex" xmlns:cx4="http://schemas.microsoft.com/office/drawing/2016/5/10/chartex" xmlns:cx5="http://schemas.microsoft.com/office/drawing/2016/5/11/chartex" xmlns:cx6="http://schemas.microsoft.com/office/drawing/2016/5/12/chartex" xmlns:cx7="http://schemas.microsoft.com/office/drawing/2016/5/13/chartex" xmlns:cx8="http://schemas.microsoft.com/office/drawing/2016/5/14/chartex" xmlns:mc="http://schemas.openxmlformats.org/markup-compatibility/2006" xmlns:aink="http://schemas.microsoft.com/office/drawing/2016/ink" xmlns:am3d="http://schemas.microsoft.com/office/drawing/2017/model3d" xmlns:o="urn:schemas-microsoft-com:office:office" xmlns:r="http://schemas.openxmlformats.org/officeDocument/2006/relationships" xmlns:m="http://schemas.openxmlformats.org/officeDocument/2006/math" xmlns:v="urn:schemas-microsoft-com:vml" xmlns:wp14="http://schemas.microsoft.com/office/word/2010/wordprocessingDrawing" xmlns:wp="http://schemas.openxmlformats.org/drawingml/2006/wordprocessingDrawing" xmlns:w10="urn:schemas-microsoft-com:office:word" xmlns:w="http://schemas.openxmlformats.org/wordprocessingml/2006/main" xmlns:w14="http://schemas.microsoft.com/office/word/2010/wordml" xmlns:w15="http://schemas.microsoft.com/office/word/2012/wordml" xmlns:w16cex="http://schemas.microsoft.com/office/word/2018/wordml/cex" xmlns:w16cid="http://schemas.microsoft.com/office/word/2016/wordml/cid" xmlns:w16="http://schemas.microsoft.com/office/word/2018/wordml" xmlns:w16se="http://schemas.microsoft.com/office/word/2015/wordml/symex" xmlns:wpg="http://schemas.microsoft.com/office/word/2010/wordprocessingGroup" xmlns:wpi="http://schemas.microsoft.com/office/word/2010/wordprocessingInk" xmlns:wne="http://schemas.microsoft.com/office/word/2006/wordml" xmlns:wps="http://schemas.microsoft.com/office/word/2010/wordprocessingShape" mc:Ignorable="w14 w15 w16se w16cid w16 w16cex wp14">
+  <w:sdt>
+    <w:sdtPr>
+      <w:id w:val="-1245336196"/>
+      <w:docPartObj>
+        <w:docPartGallery w:val="Page Numbers (Bottom of Page)"/>
+        <w:docPartUnique/>
+      </w:docPartObj>
+    </w:sdtPr>
+    <w:sdtContent>
+      <w:sdt>
+        <w:sdtPr>
+          <w:id w:val="-1769616900"/>
+          <w:docPartObj>
+            <w:docPartGallery w:val="Page Numbers (Top of Page)"/>
+            <w:docPartUnique/>
+          </w:docPartObj>
+        </w:sdtPr>
+        <w:sdtContent>
+          <w:p>
+            <w:pPr>
+              <w:pStyle w:val="Sidefod"/>
+              <w:jc w:val="right"/>
+            </w:pPr>
+            <w:r>
+              <w:t xml:space="preserve">Side </w:t>
+            </w:r>
+            <w:r>
+              <w:rPr>
+                <w:b/>
+                <w:bCs/>
+              </w:rPr>
+              <w:fldChar w:fldCharType="begin"/>
+            </w:r>
+            <w:r>
+              <w:rPr>
+                <w:b/>
+                <w:bCs/>
+              </w:rPr>
+              <w:instrText>PAGE</w:instrText>
+            </w:r>
+            <w:r>
+              <w:rPr>
+                <w:b/>
+                <w:bCs/>
+              </w:rPr>
+              <w:fldChar w:fldCharType="separate"/>
+            </w:r>
+            <w:r>
+              <w:rPr>
+                <w:b/>
+                <w:bCs/>
+              </w:rPr>
+              <w:t>2</w:t>
+            </w:r>
+            <w:r>
+              <w:rPr>
+                <w:b/>
+                <w:bCs/>
+              </w:rPr>
+              <w:fldChar w:fldCharType="end"/>
+            </w:r>
+            <w:r>
+              <w:t xml:space="preserve"> af </w:t>
+            </w:r>
+            <w:r>
+              <w:rPr>
+                <w:b/>
+                <w:bCs/>
+              </w:rPr>
+              <w:fldChar w:fldCharType="begin"/>
+            </w:r>
+            <w:r>
+              <w:rPr>
+                <w:b/>
+                <w:bCs/>
+              </w:rPr>
+              <w:instrText>NUMPAGES</w:instrText>
+            </w:r>
+            <w:r>
+              <w:rPr>
+                <w:b/>
+                <w:bCs/>
+              </w:rPr>
+              <w:fldChar w:fldCharType="separate"/>
+            </w:r>
+            <w:r>
+              <w:rPr>
+                <w:b/>
+                <w:bCs/>
+              </w:rPr>
+              <w:t>2</w:t>
+            </w:r>
+            <w:r>
+              <w:rPr>
+                <w:b/>
+                <w:bCs/>
+              </w:rPr>
+              <w:fldChar w:fldCharType="end"/>
+            </w:r>
+          </w:p>
+        </w:sdtContent>
+      </w:sdt>
+    </w:sdtContent>
+  </w:sdt>
+  <w:p>
+    <w:pPr>
+      <w:pStyle w:val="Sidefod"/>
+    </w:pPr>
+  </w:p>
+</w:ftr>
+</file>
+
+<file path=word/footnotes.xml><?xml version="1.0" encoding="utf-8"?>
+<w:footnotes xmlns:wpc="http://schemas.microsoft.com/office/word/2010/wordprocessingCanvas" xmlns:cx="http://schemas.microsoft.com/office/drawing/2014/chartex" xmlns:cx1="http://schemas.microsoft.com/office/drawing/2015/9/8/chartex" xmlns:cx2="http://schemas.microsoft.com/office/drawing/2015/10/21/chartex" xmlns:cx3="http://schemas.microsoft.com/office/drawing/2016/5/9/chartex" xmlns:cx4="http://schemas.microsoft.com/office/drawing/2016/5/10/chartex" xmlns:cx5="http://schemas.microsoft.com/office/drawing/2016/5/11/chartex" xmlns:cx6="http://schemas.microsoft.com/office/drawing/2016/5/12/chartex" xmlns:cx7="http://schemas.microsoft.com/office/drawing/2016/5/13/chartex" xmlns:cx8="http://schemas.microsoft.com/office/drawing/2016/5/14/chartex" xmlns:mc="http://schemas.openxmlformats.org/markup-compatibility/2006" xmlns:aink="http://schemas.microsoft.com/office/drawing/2016/ink" xmlns:am3d="http://schemas.microsoft.com/office/drawing/2017/model3d" xmlns:o="urn:schemas-microsoft-com:office:office" xmlns:r="http://schemas.openxmlformats.org/officeDocument/2006/relationships" xmlns:m="http://schemas.openxmlformats.org/officeDocument/2006/math" xmlns:v="urn:schemas-microsoft-com:vml" xmlns:wp14="http://schemas.microsoft.com/office/word/2010/wordprocessingDrawing" xmlns:wp="http://schemas.openxmlformats.org/drawingml/2006/wordprocessingDrawing" xmlns:w10="urn:schemas-microsoft-com:office:word" xmlns:w="http://schemas.openxmlformats.org/wordprocessingml/2006/main" xmlns:w14="http://schemas.microsoft.com/office/word/2010/wordml" xmlns:w15="http://schemas.microsoft.com/office/word/2012/wordml" xmlns:w16cex="http://schemas.microsoft.com/office/word/2018/wordml/cex" xmlns:w16cid="http://schemas.microsoft.com/office/word/2016/wordml/cid" xmlns:w16="http://schemas.microsoft.com/office/word/2018/wordml" xmlns:w16se="http://schemas.microsoft.com/office/word/2015/wordml/symex" xmlns:wpg="http://schemas.microsoft.com/office/word/2010/wordprocessingGroup" xmlns:wpi="http://schemas.microsoft.com/office/word/2010/wordprocessingInk" xmlns:wne="http://schemas.microsoft.com/office/word/2006/wordml" xmlns:wps="http://schemas.microsoft.com/office/word/2010/wordprocessingShape" mc:Ignorable="w14 w15 w16se w16cid w16 w16cex wp14">
+  <w:footnote w:type="separator" w:id="-1">
+    <w:p>
+      <w:pPr>
+        <w:spacing w:after="0" w:line="240" w:lineRule="auto"/>
+      </w:pPr>
+      <w:r>
+        <w:separator/>
+      </w:r>
+    </w:p>
+  </w:footnote>
+  <w:footnote w:type="continuationSeparator" w:id="0">
+    <w:p>
+      <w:pPr>
+        <w:spacing w:after="0" w:line="240" w:lineRule="auto"/>
+      </w:pPr>
+      <w:r>
+        <w:continuationSeparator/>
+      </w:r>
+    </w:p>
+  </w:footnote>
+</w:footnotes>
 </file>
 
 <file path=word/numbering.xml><?xml version="1.0" encoding="utf-8"?>
@@ -2844,7 +3272,6 @@
     <w:basedOn w:val="Normal"/>
     <w:next w:val="Normal"/>
     <w:uiPriority w:val="35"/>
-    <w:semiHidden/>
     <w:unhideWhenUsed/>
     <w:qFormat/>
     <w:rsid w:val="00D40B97"/>
@@ -3125,6 +3552,62 @@
       <w:spacing w:after="100"/>
       <w:ind w:left="480"/>
     </w:pPr>
+  </w:style>
+  <w:style w:type="paragraph" w:styleId="Sidehoved">
+    <w:name w:val="header"/>
+    <w:basedOn w:val="Normal"/>
+    <w:link w:val="SidehovedTegn"/>
+    <w:uiPriority w:val="99"/>
+    <w:unhideWhenUsed/>
+    <w:rsid w:val="00937009"/>
+    <w:pPr>
+      <w:tabs>
+        <w:tab w:val="center" w:pos="4819"/>
+        <w:tab w:val="right" w:pos="9638"/>
+      </w:tabs>
+      <w:spacing w:after="0" w:line="240" w:lineRule="auto"/>
+    </w:pPr>
+  </w:style>
+  <w:style w:type="character" w:customStyle="1" w:styleId="SidehovedTegn">
+    <w:name w:val="Sidehoved Tegn"/>
+    <w:basedOn w:val="Standardskrifttypeiafsnit"/>
+    <w:link w:val="Sidehoved"/>
+    <w:uiPriority w:val="99"/>
+    <w:rsid w:val="00937009"/>
+    <w:rPr>
+      <w:rFonts w:ascii="Times New Roman" w:hAnsi="Times New Roman" w:cs="Times New Roman"/>
+      <w:sz w:val="24"/>
+      <w:szCs w:val="24"/>
+      <w:lang w:val="da-DK"/>
+    </w:rPr>
+  </w:style>
+  <w:style w:type="paragraph" w:styleId="Sidefod">
+    <w:name w:val="footer"/>
+    <w:basedOn w:val="Normal"/>
+    <w:link w:val="SidefodTegn"/>
+    <w:uiPriority w:val="99"/>
+    <w:unhideWhenUsed/>
+    <w:rsid w:val="00937009"/>
+    <w:pPr>
+      <w:tabs>
+        <w:tab w:val="center" w:pos="4819"/>
+        <w:tab w:val="right" w:pos="9638"/>
+      </w:tabs>
+      <w:spacing w:after="0" w:line="240" w:lineRule="auto"/>
+    </w:pPr>
+  </w:style>
+  <w:style w:type="character" w:customStyle="1" w:styleId="SidefodTegn">
+    <w:name w:val="Sidefod Tegn"/>
+    <w:basedOn w:val="Standardskrifttypeiafsnit"/>
+    <w:link w:val="Sidefod"/>
+    <w:uiPriority w:val="99"/>
+    <w:rsid w:val="00937009"/>
+    <w:rPr>
+      <w:rFonts w:ascii="Times New Roman" w:hAnsi="Times New Roman" w:cs="Times New Roman"/>
+      <w:sz w:val="24"/>
+      <w:szCs w:val="24"/>
+      <w:lang w:val="da-DK"/>
+    </w:rPr>
   </w:style>
 </w:styles>
 </file>
@@ -3429,7 +3912,7 @@
 </file>
 
 <file path=customXml/itemProps1.xml><?xml version="1.0" encoding="utf-8"?>
-<ds:datastoreItem xmlns:ds="http://schemas.openxmlformats.org/officeDocument/2006/customXml" ds:itemID="{13480335-A98F-42E0-B39C-43FF50EE3123}">
+<ds:datastoreItem xmlns:ds="http://schemas.openxmlformats.org/officeDocument/2006/customXml" ds:itemID="{0BBA6787-677B-4855-9C80-1CA64C0194E0}">
   <ds:schemaRefs>
     <ds:schemaRef ds:uri="http://schemas.openxmlformats.org/officeDocument/2006/bibliography"/>
   </ds:schemaRefs>

</xml_diff>